<commit_message>
@35 pages, doing great
</commit_message>
<xml_diff>
--- a/Temp.docx
+++ b/Temp.docx
@@ -163,6 +163,41 @@
       <w:proofErr w:type="spellEnd"/>
       <w:r>
         <w:t xml:space="preserve"> 360 programban valósítottam meg.</w:t>
+      </w:r>
+    </w:p>
+    <w:p>
+      <w:pPr>
+        <w:pStyle w:val="Heading1"/>
+      </w:pPr>
+      <w:r>
+        <w:t xml:space="preserve">Fejlesztői környezet – </w:t>
+      </w:r>
+      <w:r>
+        <w:t>STM32</w:t>
+      </w:r>
+      <w:r>
+        <w:t>CubeMX</w:t>
+      </w:r>
+    </w:p>
+    <w:p>
+      <w:r>
+        <w:t xml:space="preserve">Az </w:t>
+      </w:r>
+      <w:proofErr w:type="spellStart"/>
+      <w:r>
+        <w:t>STMicroelectronics</w:t>
+      </w:r>
+      <w:proofErr w:type="spellEnd"/>
+      <w:r>
+        <w:t xml:space="preserve"> által fejlesztett szoftver segítségével egy grafikus felületen keresztül készíthetünk egy C projektet az általunk választott fejlesztői környezethez. A projekt tartalmazza a perifériák </w:t>
+      </w:r>
+      <w:proofErr w:type="gramStart"/>
+      <w:r>
+        <w:t>inicializálásához</w:t>
+      </w:r>
+      <w:proofErr w:type="gramEnd"/>
+      <w:r>
+        <w:t xml:space="preserve"> szükséges függvényeket ezzel gyorsítva a fejlesztést.</w:t>
       </w:r>
     </w:p>
     <w:p>
@@ -520,6 +555,278 @@
       </w:r>
       <w:r>
         <w:t xml:space="preserve"> Ehhez a megoldáshoz legközelebb néhány cég moduláris műterhelései állnak, azonban azok modulonként is nagyteljesítményűek, és többek között ezért sokkal költségesebbek.</w:t>
+      </w:r>
+    </w:p>
+    <w:p/>
+    <w:p>
+      <w:r>
+        <w:lastRenderedPageBreak/>
+        <w:t xml:space="preserve">Egy </w:t>
+      </w:r>
+      <w:proofErr w:type="gramStart"/>
+      <w:r>
+        <w:t>aktív</w:t>
+      </w:r>
+      <w:proofErr w:type="gramEnd"/>
+      <w:r>
+        <w:t xml:space="preserve"> műterhelés egyik legegyszerűbb megvalósítása egy feszültség vezérelt áramforrás. Ezt kialakíthatjuk egy műveletierősítős kapcsolással:</w:t>
+      </w:r>
+    </w:p>
+    <w:p>
+      <w:pPr>
+        <w:jc w:val="center"/>
+      </w:pPr>
+      <w:r>
+        <w:rPr>
+          <w:noProof/>
+          <w:lang w:val="en-GB" w:eastAsia="en-GB"/>
+        </w:rPr>
+        <w:drawing>
+          <wp:inline distT="0" distB="0" distL="0" distR="0" wp14:anchorId="3B49C67E" wp14:editId="6CCCDA8F">
+            <wp:extent cx="5324354" cy="2535940"/>
+            <wp:effectExtent l="0" t="0" r="0" b="0"/>
+            <wp:docPr id="513" name="Picture 513"/>
+            <wp:cNvGraphicFramePr>
+              <a:graphicFrameLocks xmlns:a="http://schemas.openxmlformats.org/drawingml/2006/main" noChangeAspect="1"/>
+            </wp:cNvGraphicFramePr>
+            <a:graphic xmlns:a="http://schemas.openxmlformats.org/drawingml/2006/main">
+              <a:graphicData uri="http://schemas.openxmlformats.org/drawingml/2006/picture">
+                <pic:pic xmlns:pic="http://schemas.openxmlformats.org/drawingml/2006/picture">
+                  <pic:nvPicPr>
+                    <pic:cNvPr id="1" name=""/>
+                    <pic:cNvPicPr/>
+                  </pic:nvPicPr>
+                  <pic:blipFill>
+                    <a:blip r:embed="rId6"/>
+                    <a:stretch>
+                      <a:fillRect/>
+                    </a:stretch>
+                  </pic:blipFill>
+                  <pic:spPr>
+                    <a:xfrm>
+                      <a:off x="0" y="0"/>
+                      <a:ext cx="5334293" cy="2540674"/>
+                    </a:xfrm>
+                    <a:prstGeom prst="rect">
+                      <a:avLst/>
+                    </a:prstGeom>
+                  </pic:spPr>
+                </pic:pic>
+              </a:graphicData>
+            </a:graphic>
+          </wp:inline>
+        </w:drawing>
+      </w:r>
+    </w:p>
+    <w:p>
+      <w:pPr>
+        <w:jc w:val="both"/>
+      </w:pPr>
+      <w:r>
+        <w:t>Legyen V</w:t>
+      </w:r>
+      <w:r>
+        <w:rPr>
+          <w:vertAlign w:val="subscript"/>
+        </w:rPr>
+        <w:t>4</w:t>
+      </w:r>
+      <w:r>
+        <w:t>-R</w:t>
+      </w:r>
+      <w:r>
+        <w:rPr>
+          <w:vertAlign w:val="subscript"/>
+        </w:rPr>
+        <w:t>2</w:t>
+      </w:r>
+      <w:r>
+        <w:t xml:space="preserve"> a vizsgált feszültségforrás modellje, ehhez kapcsolódik a műterhelés. Ebben a konfigurációban V</w:t>
+      </w:r>
+      <w:r>
+        <w:rPr>
+          <w:vertAlign w:val="subscript"/>
+        </w:rPr>
+        <w:t>CONTROL</w:t>
+      </w:r>
+      <w:r>
+        <w:t xml:space="preserve"> feszültséget az U</w:t>
+      </w:r>
+      <w:r>
+        <w:rPr>
+          <w:vertAlign w:val="subscript"/>
+        </w:rPr>
+        <w:t>1</w:t>
+      </w:r>
+      <w:r>
+        <w:t>-es műveleti erősítő kényszeríti az R</w:t>
+      </w:r>
+      <w:r>
+        <w:rPr>
+          <w:vertAlign w:val="subscript"/>
+        </w:rPr>
+        <w:t>1</w:t>
+      </w:r>
+      <w:r>
+        <w:t>-es sönt ellenállásra Q</w:t>
+      </w:r>
+      <w:r>
+        <w:rPr>
+          <w:vertAlign w:val="subscript"/>
+        </w:rPr>
+        <w:t>1</w:t>
+      </w:r>
+      <w:r>
+        <w:t xml:space="preserve"> tranzisztoron keresztül, ezzel megvalósítva a CC üzemmódot.</w:t>
+      </w:r>
+      <w:r>
+        <w:t xml:space="preserve"> Amennyiben visszaolvassuk a V</w:t>
+      </w:r>
+      <w:r>
+        <w:rPr>
+          <w:vertAlign w:val="subscript"/>
+        </w:rPr>
+        <w:t>OUT</w:t>
+      </w:r>
+      <w:r>
+        <w:t xml:space="preserve"> feszültséget, az összes további üzemmód elérhetővé válik:</w:t>
+      </w:r>
+    </w:p>
+    <w:p>
+      <w:pPr>
+        <w:pStyle w:val="ListParagraph"/>
+        <w:numPr>
+          <w:ilvl w:val="0"/>
+          <w:numId w:val="4"/>
+        </w:numPr>
+        <w:jc w:val="both"/>
+      </w:pPr>
+      <w:r>
+        <w:t>CC üzemmódban az R</w:t>
+      </w:r>
+      <w:r>
+        <w:rPr>
+          <w:vertAlign w:val="subscript"/>
+        </w:rPr>
+        <w:t>1</w:t>
+      </w:r>
+      <w:r>
+        <w:t>-en eső feszültségre szabályozunk</w:t>
+      </w:r>
+    </w:p>
+    <w:p>
+      <w:pPr>
+        <w:pStyle w:val="ListParagraph"/>
+        <w:numPr>
+          <w:ilvl w:val="0"/>
+          <w:numId w:val="4"/>
+        </w:numPr>
+        <w:jc w:val="both"/>
+      </w:pPr>
+      <w:r>
+        <w:t>CV üzemmódban a V</w:t>
+      </w:r>
+      <w:r>
+        <w:rPr>
+          <w:vertAlign w:val="subscript"/>
+        </w:rPr>
+        <w:t>OUT</w:t>
+      </w:r>
+      <w:r>
+        <w:t xml:space="preserve"> feszültségre szabályozunk.</w:t>
+      </w:r>
+    </w:p>
+    <w:p>
+      <w:pPr>
+        <w:pStyle w:val="ListParagraph"/>
+        <w:numPr>
+          <w:ilvl w:val="0"/>
+          <w:numId w:val="4"/>
+        </w:numPr>
+        <w:jc w:val="both"/>
+      </w:pPr>
+      <w:r>
+        <w:t>CR üzemmódban a V</w:t>
+      </w:r>
+      <w:r>
+        <w:rPr>
+          <w:vertAlign w:val="subscript"/>
+        </w:rPr>
+        <w:t>OUT</w:t>
+      </w:r>
+      <w:r>
+        <w:t xml:space="preserve"> és az R</w:t>
+      </w:r>
+      <w:r>
+        <w:rPr>
+          <w:vertAlign w:val="subscript"/>
+        </w:rPr>
+        <w:t>1</w:t>
+      </w:r>
+      <w:r>
+        <w:t>-en átfolyó áram hányadosára szabályozunk.</w:t>
+      </w:r>
+    </w:p>
+    <w:p>
+      <w:pPr>
+        <w:pStyle w:val="ListParagraph"/>
+        <w:numPr>
+          <w:ilvl w:val="0"/>
+          <w:numId w:val="4"/>
+        </w:numPr>
+        <w:jc w:val="both"/>
+      </w:pPr>
+      <w:r>
+        <w:t>CP üzemmódban V</w:t>
+      </w:r>
+      <w:r>
+        <w:rPr>
+          <w:vertAlign w:val="subscript"/>
+        </w:rPr>
+        <w:t>OUT</w:t>
+      </w:r>
+      <w:r>
+        <w:t xml:space="preserve"> és R</w:t>
+      </w:r>
+      <w:r>
+        <w:rPr>
+          <w:vertAlign w:val="subscript"/>
+        </w:rPr>
+        <w:t>1</w:t>
+      </w:r>
+      <w:r>
+        <w:t>-en átfolyó áram szorzatára szabályozunk.</w:t>
+      </w:r>
+    </w:p>
+    <w:p>
+      <w:pPr>
+        <w:jc w:val="both"/>
+      </w:pPr>
+      <w:r>
+        <w:t>Észrevehető, hogy mind a négy üzemmód me</w:t>
+      </w:r>
+      <w:bookmarkStart w:id="0" w:name="_GoBack"/>
+      <w:bookmarkEnd w:id="0"/>
+      <w:r>
+        <w:t>gvalósítható V</w:t>
+      </w:r>
+      <w:r>
+        <w:rPr>
+          <w:vertAlign w:val="subscript"/>
+        </w:rPr>
+        <w:t>CONTROL</w:t>
+      </w:r>
+      <w:r>
+        <w:t xml:space="preserve"> változtatásával és V</w:t>
+      </w:r>
+      <w:r>
+        <w:rPr>
+          <w:vertAlign w:val="subscript"/>
+        </w:rPr>
+        <w:t>OUT</w:t>
+      </w:r>
+      <w:r>
+        <w:t xml:space="preserve"> mérésével.</w:t>
       </w:r>
     </w:p>
     <w:p>
@@ -704,7 +1011,7 @@
                     </pic:cNvPicPr>
                   </pic:nvPicPr>
                   <pic:blipFill rotWithShape="1">
-                    <a:blip r:embed="rId6">
+                    <a:blip r:embed="rId7">
                       <a:extLst>
                         <a:ext uri="{28A0092B-C50C-407E-A947-70E740481C1C}">
                           <a14:useLocalDpi xmlns:a14="http://schemas.microsoft.com/office/drawing/2010/main" val="0"/>
@@ -885,7 +1192,7 @@
                     </pic:cNvPicPr>
                   </pic:nvPicPr>
                   <pic:blipFill>
-                    <a:blip r:embed="rId7" cstate="print">
+                    <a:blip r:embed="rId8" cstate="print">
                       <a:extLst>
                         <a:ext uri="{28A0092B-C50C-407E-A947-70E740481C1C}">
                           <a14:useLocalDpi xmlns:a14="http://schemas.microsoft.com/office/drawing/2010/main" val="0"/>
@@ -1072,7 +1379,7 @@
                     <pic:cNvPicPr/>
                   </pic:nvPicPr>
                   <pic:blipFill>
-                    <a:blip r:embed="rId8"/>
+                    <a:blip r:embed="rId9"/>
                     <a:stretch>
                       <a:fillRect/>
                     </a:stretch>
@@ -1828,7 +2135,7 @@
                     <pic:cNvPicPr/>
                   </pic:nvPicPr>
                   <pic:blipFill>
-                    <a:blip r:embed="rId9"/>
+                    <a:blip r:embed="rId10"/>
                     <a:stretch>
                       <a:fillRect/>
                     </a:stretch>
@@ -1882,54 +2189,6 @@
             <wp:extent cx="5760720" cy="4069080"/>
             <wp:effectExtent l="0" t="0" r="0" b="7620"/>
             <wp:docPr id="8" name="Kép 8"/>
-            <wp:cNvGraphicFramePr>
-              <a:graphicFrameLocks xmlns:a="http://schemas.openxmlformats.org/drawingml/2006/main" noChangeAspect="1"/>
-            </wp:cNvGraphicFramePr>
-            <a:graphic xmlns:a="http://schemas.openxmlformats.org/drawingml/2006/main">
-              <a:graphicData uri="http://schemas.openxmlformats.org/drawingml/2006/picture">
-                <pic:pic xmlns:pic="http://schemas.openxmlformats.org/drawingml/2006/picture">
-                  <pic:nvPicPr>
-                    <pic:cNvPr id="1" name=""/>
-                    <pic:cNvPicPr/>
-                  </pic:nvPicPr>
-                  <pic:blipFill>
-                    <a:blip r:embed="rId10"/>
-                    <a:stretch>
-                      <a:fillRect/>
-                    </a:stretch>
-                  </pic:blipFill>
-                  <pic:spPr>
-                    <a:xfrm>
-                      <a:off x="0" y="0"/>
-                      <a:ext cx="5760720" cy="4069080"/>
-                    </a:xfrm>
-                    <a:prstGeom prst="rect">
-                      <a:avLst/>
-                    </a:prstGeom>
-                  </pic:spPr>
-                </pic:pic>
-              </a:graphicData>
-            </a:graphic>
-          </wp:inline>
-        </w:drawing>
-      </w:r>
-    </w:p>
-    <w:p>
-      <w:r>
-        <w:t>Túlfeszültség védelem:</w:t>
-      </w:r>
-    </w:p>
-    <w:p>
-      <w:r>
-        <w:rPr>
-          <w:noProof/>
-          <w:lang w:val="en-GB" w:eastAsia="en-GB"/>
-        </w:rPr>
-        <w:drawing>
-          <wp:inline distT="0" distB="0" distL="0" distR="0" wp14:anchorId="363D4FA6" wp14:editId="692575FC">
-            <wp:extent cx="5760720" cy="4067175"/>
-            <wp:effectExtent l="0" t="0" r="0" b="9525"/>
-            <wp:docPr id="10" name="Kép 10"/>
             <wp:cNvGraphicFramePr>
               <a:graphicFrameLocks xmlns:a="http://schemas.openxmlformats.org/drawingml/2006/main" noChangeAspect="1"/>
             </wp:cNvGraphicFramePr>
@@ -1949,6 +2208,54 @@
                   <pic:spPr>
                     <a:xfrm>
                       <a:off x="0" y="0"/>
+                      <a:ext cx="5760720" cy="4069080"/>
+                    </a:xfrm>
+                    <a:prstGeom prst="rect">
+                      <a:avLst/>
+                    </a:prstGeom>
+                  </pic:spPr>
+                </pic:pic>
+              </a:graphicData>
+            </a:graphic>
+          </wp:inline>
+        </w:drawing>
+      </w:r>
+    </w:p>
+    <w:p>
+      <w:r>
+        <w:t>Túlfeszültség védelem:</w:t>
+      </w:r>
+    </w:p>
+    <w:p>
+      <w:r>
+        <w:rPr>
+          <w:noProof/>
+          <w:lang w:val="en-GB" w:eastAsia="en-GB"/>
+        </w:rPr>
+        <w:drawing>
+          <wp:inline distT="0" distB="0" distL="0" distR="0" wp14:anchorId="363D4FA6" wp14:editId="692575FC">
+            <wp:extent cx="5760720" cy="4067175"/>
+            <wp:effectExtent l="0" t="0" r="0" b="9525"/>
+            <wp:docPr id="10" name="Kép 10"/>
+            <wp:cNvGraphicFramePr>
+              <a:graphicFrameLocks xmlns:a="http://schemas.openxmlformats.org/drawingml/2006/main" noChangeAspect="1"/>
+            </wp:cNvGraphicFramePr>
+            <a:graphic xmlns:a="http://schemas.openxmlformats.org/drawingml/2006/main">
+              <a:graphicData uri="http://schemas.openxmlformats.org/drawingml/2006/picture">
+                <pic:pic xmlns:pic="http://schemas.openxmlformats.org/drawingml/2006/picture">
+                  <pic:nvPicPr>
+                    <pic:cNvPr id="1" name=""/>
+                    <pic:cNvPicPr/>
+                  </pic:nvPicPr>
+                  <pic:blipFill>
+                    <a:blip r:embed="rId12"/>
+                    <a:stretch>
+                      <a:fillRect/>
+                    </a:stretch>
+                  </pic:blipFill>
+                  <pic:spPr>
+                    <a:xfrm>
+                      <a:off x="0" y="0"/>
                       <a:ext cx="5760720" cy="4067175"/>
                     </a:xfrm>
                     <a:prstGeom prst="rect">
@@ -1993,7 +2300,7 @@
                     <pic:cNvPicPr/>
                   </pic:nvPicPr>
                   <pic:blipFill>
-                    <a:blip r:embed="rId12"/>
+                    <a:blip r:embed="rId13"/>
                     <a:stretch>
                       <a:fillRect/>
                     </a:stretch>
@@ -3581,7 +3888,7 @@
                     </pic:cNvPicPr>
                   </pic:nvPicPr>
                   <pic:blipFill>
-                    <a:blip r:embed="rId13">
+                    <a:blip r:embed="rId14">
                       <a:extLst>
                         <a:ext uri="{28A0092B-C50C-407E-A947-70E740481C1C}">
                           <a14:useLocalDpi xmlns:a14="http://schemas.microsoft.com/office/drawing/2010/main" val="0"/>
@@ -3938,7 +4245,7 @@
                     </pic:cNvPicPr>
                   </pic:nvPicPr>
                   <pic:blipFill>
-                    <a:blip r:embed="rId14" cstate="print">
+                    <a:blip r:embed="rId15" cstate="print">
                       <a:extLst>
                         <a:ext uri="{28A0092B-C50C-407E-A947-70E740481C1C}">
                           <a14:useLocalDpi xmlns:a14="http://schemas.microsoft.com/office/drawing/2010/main" val="0"/>
@@ -9333,7 +9640,7 @@
                     </pic:cNvPicPr>
                   </pic:nvPicPr>
                   <pic:blipFill>
-                    <a:blip r:embed="rId15">
+                    <a:blip r:embed="rId16">
                       <a:extLst>
                         <a:ext uri="{28A0092B-C50C-407E-A947-70E740481C1C}">
                           <a14:useLocalDpi xmlns:a14="http://schemas.microsoft.com/office/drawing/2010/main" val="0"/>
@@ -9587,7 +9894,7 @@
                     <pic:cNvPicPr/>
                   </pic:nvPicPr>
                   <pic:blipFill rotWithShape="1">
-                    <a:blip r:embed="rId16"/>
+                    <a:blip r:embed="rId17"/>
                     <a:srcRect t="6579"/>
                     <a:stretch/>
                   </pic:blipFill>
@@ -9649,7 +9956,7 @@
                     <pic:cNvPicPr/>
                   </pic:nvPicPr>
                   <pic:blipFill rotWithShape="1">
-                    <a:blip r:embed="rId17"/>
+                    <a:blip r:embed="rId18"/>
                     <a:srcRect l="5935" t="7232"/>
                     <a:stretch/>
                   </pic:blipFill>
@@ -9718,7 +10025,7 @@
                     </pic:cNvPicPr>
                   </pic:nvPicPr>
                   <pic:blipFill rotWithShape="1">
-                    <a:blip r:embed="rId18" cstate="print">
+                    <a:blip r:embed="rId19" cstate="print">
                       <a:extLst>
                         <a:ext uri="{28A0092B-C50C-407E-A947-70E740481C1C}">
                           <a14:useLocalDpi xmlns:a14="http://schemas.microsoft.com/office/drawing/2010/main" val="0"/>
@@ -9780,7 +10087,7 @@
                     </pic:cNvPicPr>
                   </pic:nvPicPr>
                   <pic:blipFill rotWithShape="1">
-                    <a:blip r:embed="rId19" cstate="print">
+                    <a:blip r:embed="rId20" cstate="print">
                       <a:extLst>
                         <a:ext uri="{28A0092B-C50C-407E-A947-70E740481C1C}">
                           <a14:useLocalDpi xmlns:a14="http://schemas.microsoft.com/office/drawing/2010/main" val="0"/>
@@ -10005,7 +10312,7 @@
                     <pic:cNvPicPr/>
                   </pic:nvPicPr>
                   <pic:blipFill>
-                    <a:blip r:embed="rId20"/>
+                    <a:blip r:embed="rId21"/>
                     <a:stretch>
                       <a:fillRect/>
                     </a:stretch>
@@ -10145,87 +10452,6 @@
             <wp:extent cx="5405932" cy="2044505"/>
             <wp:effectExtent l="0" t="0" r="4445" b="0"/>
             <wp:docPr id="532" name="Picture 532"/>
-            <wp:cNvGraphicFramePr>
-              <a:graphicFrameLocks xmlns:a="http://schemas.openxmlformats.org/drawingml/2006/main" noChangeAspect="1"/>
-            </wp:cNvGraphicFramePr>
-            <a:graphic xmlns:a="http://schemas.openxmlformats.org/drawingml/2006/main">
-              <a:graphicData uri="http://schemas.openxmlformats.org/drawingml/2006/picture">
-                <pic:pic xmlns:pic="http://schemas.openxmlformats.org/drawingml/2006/picture">
-                  <pic:nvPicPr>
-                    <pic:cNvPr id="1" name=""/>
-                    <pic:cNvPicPr/>
-                  </pic:nvPicPr>
-                  <pic:blipFill>
-                    <a:blip r:embed="rId21"/>
-                    <a:stretch>
-                      <a:fillRect/>
-                    </a:stretch>
-                  </pic:blipFill>
-                  <pic:spPr>
-                    <a:xfrm>
-                      <a:off x="0" y="0"/>
-                      <a:ext cx="5413625" cy="2047415"/>
-                    </a:xfrm>
-                    <a:prstGeom prst="rect">
-                      <a:avLst/>
-                    </a:prstGeom>
-                  </pic:spPr>
-                </pic:pic>
-              </a:graphicData>
-            </a:graphic>
-          </wp:inline>
-        </w:drawing>
-      </w:r>
-    </w:p>
-    <w:p>
-      <w:r>
-        <w:t xml:space="preserve">Az ADC mintavételi ideje az SPI 14. órajelétől kezdődik, és a következő </w:t>
-      </w:r>
-      <w:proofErr w:type="gramStart"/>
-      <w:r>
-        <w:t>konverziót</w:t>
-      </w:r>
-      <w:proofErr w:type="gramEnd"/>
-      <w:r>
-        <w:t xml:space="preserve"> indító negatív ~CS élig tart, előírt minimális időtartama 100ns.</w:t>
-      </w:r>
-    </w:p>
-    <w:p>
-      <w:r>
-        <w:t xml:space="preserve">Az alkatrészértékek meghatározása után szimulációval igazoltam helyességüket. </w:t>
-      </w:r>
-      <w:proofErr w:type="spellStart"/>
-      <w:r>
-        <w:t>LTSpice</w:t>
-      </w:r>
-      <w:proofErr w:type="spellEnd"/>
-      <w:r>
-        <w:t xml:space="preserve"> </w:t>
-      </w:r>
-      <w:proofErr w:type="gramStart"/>
-      <w:r>
-        <w:t>direktívákkal</w:t>
-      </w:r>
-      <w:proofErr w:type="gramEnd"/>
-      <w:r>
-        <w:t xml:space="preserve"> szimuláltam az ADC adatlapján közölt minimális időzítéseket és vizsgáltam a mintavételi kapacitás feszültségét.</w:t>
-      </w:r>
-    </w:p>
-    <w:p>
-      <w:pPr>
-        <w:jc w:val="center"/>
-      </w:pPr>
-      <w:r>
-        <w:rPr>
-          <w:noProof/>
-          <w:lang w:val="en-GB" w:eastAsia="en-GB"/>
-        </w:rPr>
-        <w:lastRenderedPageBreak/>
-        <w:drawing>
-          <wp:inline distT="0" distB="0" distL="0" distR="0" wp14:anchorId="6040EF2B" wp14:editId="362423B5">
-            <wp:extent cx="5476875" cy="2104541"/>
-            <wp:effectExtent l="0" t="0" r="0" b="0"/>
-            <wp:docPr id="21" name="Picture 21"/>
             <wp:cNvGraphicFramePr>
               <a:graphicFrameLocks xmlns:a="http://schemas.openxmlformats.org/drawingml/2006/main" noChangeAspect="1"/>
             </wp:cNvGraphicFramePr>
@@ -10245,7 +10471,7 @@
                   <pic:spPr>
                     <a:xfrm>
                       <a:off x="0" y="0"/>
-                      <a:ext cx="5509549" cy="2117096"/>
+                      <a:ext cx="5413625" cy="2047415"/>
                     </a:xfrm>
                     <a:prstGeom prst="rect">
                       <a:avLst/>
@@ -10260,15 +10486,53 @@
     </w:p>
     <w:p>
       <w:r>
+        <w:t xml:space="preserve">Az ADC mintavételi ideje az SPI 14. órajelétől kezdődik, és a következő </w:t>
+      </w:r>
+      <w:proofErr w:type="gramStart"/>
+      <w:r>
+        <w:t>konverziót</w:t>
+      </w:r>
+      <w:proofErr w:type="gramEnd"/>
+      <w:r>
+        <w:t xml:space="preserve"> indító negatív ~CS élig tart, előírt minimális időtartama 100ns.</w:t>
+      </w:r>
+    </w:p>
+    <w:p>
+      <w:r>
+        <w:t xml:space="preserve">Az alkatrészértékek meghatározása után szimulációval igazoltam helyességüket. </w:t>
+      </w:r>
+      <w:proofErr w:type="spellStart"/>
+      <w:r>
+        <w:t>LTSpice</w:t>
+      </w:r>
+      <w:proofErr w:type="spellEnd"/>
+      <w:r>
+        <w:t xml:space="preserve"> </w:t>
+      </w:r>
+      <w:proofErr w:type="gramStart"/>
+      <w:r>
+        <w:t>direktívákkal</w:t>
+      </w:r>
+      <w:proofErr w:type="gramEnd"/>
+      <w:r>
+        <w:t xml:space="preserve"> szimuláltam az ADC adatlapján közölt minimális időzítéseket és vizsgáltam a mintavételi kapacitás feszültségét.</w:t>
+      </w:r>
+    </w:p>
+    <w:p>
+      <w:pPr>
+        <w:jc w:val="center"/>
+      </w:pPr>
+      <w:r>
         <w:rPr>
           <w:noProof/>
           <w:lang w:val="en-GB" w:eastAsia="en-GB"/>
         </w:rPr>
+        <w:lastRenderedPageBreak/>
         <w:drawing>
-          <wp:inline distT="0" distB="0" distL="0" distR="0" wp14:anchorId="237A9D7D" wp14:editId="31F889DF">
-            <wp:extent cx="5760720" cy="3416935"/>
+          <wp:inline distT="0" distB="0" distL="0" distR="0" wp14:anchorId="6040EF2B" wp14:editId="362423B5">
+            <wp:extent cx="5476875" cy="2104541"/>
             <wp:effectExtent l="0" t="0" r="0" b="0"/>
-            <wp:docPr id="530" name="Picture 530"/>
+            <wp:docPr id="21" name="Picture 21"/>
             <wp:cNvGraphicFramePr>
               <a:graphicFrameLocks xmlns:a="http://schemas.openxmlformats.org/drawingml/2006/main" noChangeAspect="1"/>
             </wp:cNvGraphicFramePr>
@@ -10288,7 +10552,7 @@
                   <pic:spPr>
                     <a:xfrm>
                       <a:off x="0" y="0"/>
-                      <a:ext cx="5760720" cy="3416935"/>
+                      <a:ext cx="5509549" cy="2117096"/>
                     </a:xfrm>
                     <a:prstGeom prst="rect">
                       <a:avLst/>
@@ -10307,12 +10571,11 @@
           <w:noProof/>
           <w:lang w:val="en-GB" w:eastAsia="en-GB"/>
         </w:rPr>
-        <w:lastRenderedPageBreak/>
         <w:drawing>
-          <wp:inline distT="0" distB="0" distL="0" distR="0" wp14:anchorId="26CDF21A" wp14:editId="45CD8ADD">
+          <wp:inline distT="0" distB="0" distL="0" distR="0" wp14:anchorId="237A9D7D" wp14:editId="31F889DF">
             <wp:extent cx="5760720" cy="3416935"/>
             <wp:effectExtent l="0" t="0" r="0" b="0"/>
-            <wp:docPr id="531" name="Picture 531"/>
+            <wp:docPr id="530" name="Picture 530"/>
             <wp:cNvGraphicFramePr>
               <a:graphicFrameLocks xmlns:a="http://schemas.openxmlformats.org/drawingml/2006/main" noChangeAspect="1"/>
             </wp:cNvGraphicFramePr>
@@ -10347,6 +10610,50 @@
     </w:p>
     <w:p>
       <w:r>
+        <w:rPr>
+          <w:noProof/>
+          <w:lang w:val="en-GB" w:eastAsia="en-GB"/>
+        </w:rPr>
+        <w:lastRenderedPageBreak/>
+        <w:drawing>
+          <wp:inline distT="0" distB="0" distL="0" distR="0" wp14:anchorId="26CDF21A" wp14:editId="45CD8ADD">
+            <wp:extent cx="5760720" cy="3416935"/>
+            <wp:effectExtent l="0" t="0" r="0" b="0"/>
+            <wp:docPr id="531" name="Picture 531"/>
+            <wp:cNvGraphicFramePr>
+              <a:graphicFrameLocks xmlns:a="http://schemas.openxmlformats.org/drawingml/2006/main" noChangeAspect="1"/>
+            </wp:cNvGraphicFramePr>
+            <a:graphic xmlns:a="http://schemas.openxmlformats.org/drawingml/2006/main">
+              <a:graphicData uri="http://schemas.openxmlformats.org/drawingml/2006/picture">
+                <pic:pic xmlns:pic="http://schemas.openxmlformats.org/drawingml/2006/picture">
+                  <pic:nvPicPr>
+                    <pic:cNvPr id="1" name=""/>
+                    <pic:cNvPicPr/>
+                  </pic:nvPicPr>
+                  <pic:blipFill>
+                    <a:blip r:embed="rId25"/>
+                    <a:stretch>
+                      <a:fillRect/>
+                    </a:stretch>
+                  </pic:blipFill>
+                  <pic:spPr>
+                    <a:xfrm>
+                      <a:off x="0" y="0"/>
+                      <a:ext cx="5760720" cy="3416935"/>
+                    </a:xfrm>
+                    <a:prstGeom prst="rect">
+                      <a:avLst/>
+                    </a:prstGeom>
+                  </pic:spPr>
+                </pic:pic>
+              </a:graphicData>
+            </a:graphic>
+          </wp:inline>
+        </w:drawing>
+      </w:r>
+    </w:p>
+    <w:p>
+      <w:r>
         <w:t xml:space="preserve">A bemeneti és mintavételi </w:t>
       </w:r>
       <w:proofErr w:type="gramStart"/>
@@ -10475,7 +10782,7 @@
       </w:r>
     </w:p>
     <w:p>
-      <w:hyperlink r:id="rId25" w:history="1">
+      <w:hyperlink r:id="rId26" w:history="1">
         <w:r>
           <w:rPr>
             <w:rStyle w:val="Hyperlink"/>
@@ -10642,7 +10949,7 @@
                     <pic:cNvPicPr/>
                   </pic:nvPicPr>
                   <pic:blipFill rotWithShape="1">
-                    <a:blip r:embed="rId26"/>
+                    <a:blip r:embed="rId27"/>
                     <a:srcRect l="3095"/>
                     <a:stretch/>
                   </pic:blipFill>
@@ -10705,7 +11012,7 @@
                     </pic:cNvPicPr>
                   </pic:nvPicPr>
                   <pic:blipFill>
-                    <a:blip r:embed="rId27" cstate="print">
+                    <a:blip r:embed="rId28" cstate="print">
                       <a:extLst>
                         <a:ext uri="{28A0092B-C50C-407E-A947-70E740481C1C}">
                           <a14:useLocalDpi xmlns:a14="http://schemas.microsoft.com/office/drawing/2010/main" val="0"/>
@@ -17768,7 +18075,7 @@
                     <pic:cNvPicPr/>
                   </pic:nvPicPr>
                   <pic:blipFill>
-                    <a:blip r:embed="rId28"/>
+                    <a:blip r:embed="rId29"/>
                     <a:stretch>
                       <a:fillRect/>
                     </a:stretch>
@@ -17982,7 +18289,7 @@
       </w:r>
     </w:p>
     <w:p>
-      <w:hyperlink r:id="rId29" w:history="1">
+      <w:hyperlink r:id="rId30" w:history="1">
         <w:r>
           <w:rPr>
             <w:rStyle w:val="Hyperlink"/>
@@ -17992,7 +18299,7 @@
       </w:hyperlink>
     </w:p>
     <w:p>
-      <w:hyperlink r:id="rId30" w:history="1">
+      <w:hyperlink r:id="rId31" w:history="1">
         <w:r>
           <w:rPr>
             <w:rStyle w:val="Hyperlink"/>
@@ -18155,7 +18462,7 @@
                     </pic:cNvPicPr>
                   </pic:nvPicPr>
                   <pic:blipFill>
-                    <a:blip r:embed="rId31">
+                    <a:blip r:embed="rId32">
                       <a:extLst>
                         <a:ext uri="{28A0092B-C50C-407E-A947-70E740481C1C}">
                           <a14:useLocalDpi xmlns:a14="http://schemas.microsoft.com/office/drawing/2010/main" val="0"/>
@@ -18631,7 +18938,7 @@
                     <pic:cNvPicPr/>
                   </pic:nvPicPr>
                   <pic:blipFill>
-                    <a:blip r:embed="rId32"/>
+                    <a:blip r:embed="rId33"/>
                     <a:stretch>
                       <a:fillRect/>
                     </a:stretch>
@@ -18682,7 +18989,7 @@
                     <pic:cNvPicPr/>
                   </pic:nvPicPr>
                   <pic:blipFill>
-                    <a:blip r:embed="rId33"/>
+                    <a:blip r:embed="rId34"/>
                     <a:stretch>
                       <a:fillRect/>
                     </a:stretch>
@@ -18735,7 +19042,7 @@
         </w:rPr>
         <w:t xml:space="preserve">Forrás: </w:t>
       </w:r>
-      <w:hyperlink r:id="rId34" w:history="1">
+      <w:hyperlink r:id="rId35" w:history="1">
         <w:r>
           <w:rPr>
             <w:rStyle w:val="Hyperlink"/>
@@ -18842,8 +19149,6 @@
       <w:r>
         <w:t>gyártó adatlapján közölt hőkamera képen jól látható a sönt kialakításának hatása:</w:t>
       </w:r>
-      <w:bookmarkStart w:id="0" w:name="_GoBack"/>
-      <w:bookmarkEnd w:id="0"/>
     </w:p>
     <w:p>
       <w:pPr>
@@ -18859,110 +19164,6 @@
             <wp:extent cx="2819400" cy="2764118"/>
             <wp:effectExtent l="0" t="0" r="0" b="0"/>
             <wp:docPr id="22" name="Picture 22"/>
-            <wp:cNvGraphicFramePr>
-              <a:graphicFrameLocks xmlns:a="http://schemas.openxmlformats.org/drawingml/2006/main" noChangeAspect="1"/>
-            </wp:cNvGraphicFramePr>
-            <a:graphic xmlns:a="http://schemas.openxmlformats.org/drawingml/2006/main">
-              <a:graphicData uri="http://schemas.openxmlformats.org/drawingml/2006/picture">
-                <pic:pic xmlns:pic="http://schemas.openxmlformats.org/drawingml/2006/picture">
-                  <pic:nvPicPr>
-                    <pic:cNvPr id="1" name=""/>
-                    <pic:cNvPicPr/>
-                  </pic:nvPicPr>
-                  <pic:blipFill>
-                    <a:blip r:embed="rId35"/>
-                    <a:stretch>
-                      <a:fillRect/>
-                    </a:stretch>
-                  </pic:blipFill>
-                  <pic:spPr>
-                    <a:xfrm>
-                      <a:off x="0" y="0"/>
-                      <a:ext cx="2825541" cy="2770139"/>
-                    </a:xfrm>
-                    <a:prstGeom prst="rect">
-                      <a:avLst/>
-                    </a:prstGeom>
-                  </pic:spPr>
-                </pic:pic>
-              </a:graphicData>
-            </a:graphic>
-          </wp:inline>
-        </w:drawing>
-      </w:r>
-    </w:p>
-    <w:p>
-      <w:r>
-        <w:t xml:space="preserve">A sönt forrasztási pontjának hőmérséklete 22°C-os környezeti hőmérsékletben, álló levegőn, 1W-ot </w:t>
-      </w:r>
-      <w:proofErr w:type="spellStart"/>
-      <w:r>
-        <w:t>diszipálva</w:t>
-      </w:r>
-      <w:proofErr w:type="spellEnd"/>
-      <w:r>
-        <w:t xml:space="preserve"> 23°C-kal melegedett. A mi alkalmazásunkban jelentős légáramlással lehet számolni, illetve a maximális hőteljesítmény 400mW, így a környezeti hőmérsékletemelkedés ennél jóval kisebb lesz, azonban pontos számolásokat a rendszer bonyolultsága miatt nem tudunk végezni. A rendszer összeszerelését követően méréssel ellenőriztem a NYÁK hőmérsékletemelkedését.</w:t>
-      </w:r>
-    </w:p>
-    <w:p>
-      <w:pPr>
-        <w:pStyle w:val="Heading2"/>
-      </w:pPr>
-      <w:r>
-        <w:t>Relék:</w:t>
-      </w:r>
-    </w:p>
-    <w:p>
-      <w:r>
-        <w:t>&lt;DUMMY&gt;</w:t>
-      </w:r>
-    </w:p>
-    <w:p>
-      <w:pPr>
-        <w:pStyle w:val="Heading2"/>
-      </w:pPr>
-      <w:r>
-        <w:lastRenderedPageBreak/>
-        <w:t>Műveletierősítők</w:t>
-      </w:r>
-    </w:p>
-    <w:p>
-      <w:r>
-        <w:t>&lt;DUMMY&gt;</w:t>
-      </w:r>
-    </w:p>
-    <w:p>
-      <w:pPr>
-        <w:pStyle w:val="Heading1"/>
-      </w:pPr>
-      <w:r>
-        <w:t xml:space="preserve">Élesztés során felmerült </w:t>
-      </w:r>
-      <w:proofErr w:type="gramStart"/>
-      <w:r>
-        <w:t>problémák</w:t>
-      </w:r>
-      <w:proofErr w:type="gramEnd"/>
-    </w:p>
-    <w:p>
-      <w:r>
-        <w:t xml:space="preserve">Élesztés során a ventilátorok tápfeszültségén föld közeli feszültségeket mértem. A táp IC kimeneteit és bemeneteit megvizsgálva azt tapasztaltam, hogy a kapcsoló kimenete (SW) folytonosan alacsonyan van tartva, illetve az engedélyező bemenet (EN) szintén föld potenciálon van. Az IC adatlapján, amennyiben nem akarjuk az engedélyező bemenetet használni, azt ajánlják, hogy hagyjuk lebegve a lábat, mivel egy belső felhúzó áramkör logikai magas állapotba hozza, ezzel engedélyezve az áramkört. </w:t>
-      </w:r>
-    </w:p>
-    <w:p>
-      <w:pPr>
-        <w:jc w:val="center"/>
-      </w:pPr>
-      <w:r>
-        <w:rPr>
-          <w:noProof/>
-          <w:lang w:val="en-GB" w:eastAsia="en-GB"/>
-        </w:rPr>
-        <w:drawing>
-          <wp:inline distT="0" distB="0" distL="0" distR="0" wp14:anchorId="3CDA4576" wp14:editId="1CA7A420">
-            <wp:extent cx="5479576" cy="1797533"/>
-            <wp:effectExtent l="0" t="0" r="6985" b="0"/>
-            <wp:docPr id="18" name="Kép 18"/>
             <wp:cNvGraphicFramePr>
               <a:graphicFrameLocks xmlns:a="http://schemas.openxmlformats.org/drawingml/2006/main" noChangeAspect="1"/>
             </wp:cNvGraphicFramePr>
@@ -18982,6 +19183,261 @@
                   <pic:spPr>
                     <a:xfrm>
                       <a:off x="0" y="0"/>
+                      <a:ext cx="2825541" cy="2770139"/>
+                    </a:xfrm>
+                    <a:prstGeom prst="rect">
+                      <a:avLst/>
+                    </a:prstGeom>
+                  </pic:spPr>
+                </pic:pic>
+              </a:graphicData>
+            </a:graphic>
+          </wp:inline>
+        </w:drawing>
+      </w:r>
+    </w:p>
+    <w:p>
+      <w:r>
+        <w:t xml:space="preserve">A sönt forrasztási pontjának hőmérséklete 22°C-os környezeti hőmérsékletben, álló levegőn, 1W-ot </w:t>
+      </w:r>
+      <w:proofErr w:type="spellStart"/>
+      <w:r>
+        <w:t>diszipálva</w:t>
+      </w:r>
+      <w:proofErr w:type="spellEnd"/>
+      <w:r>
+        <w:t xml:space="preserve"> 23°C-kal melegedett. A mi alkalmazásunkban jelentős légáramlással lehet számolni, illetve a maximális hőteljesítmény 400mW, így a környezeti hőmérsékletemelkedés ennél jóval kisebb lesz, azonban pontos számolásokat a rendszer bonyolultsága miatt nem tudunk végezni. A rendszer összeszerelését követően méréssel ellenőriztem a NYÁK hőmérsékletemelkedését.</w:t>
+      </w:r>
+    </w:p>
+    <w:p>
+      <w:pPr>
+        <w:pStyle w:val="Heading2"/>
+      </w:pPr>
+      <w:r>
+        <w:lastRenderedPageBreak/>
+        <w:t>Relék:</w:t>
+      </w:r>
+    </w:p>
+    <w:p>
+      <w:r>
+        <w:t xml:space="preserve">A választott relék 200mW-os tekercs teljesítménnyel kapcsolható </w:t>
+      </w:r>
+      <w:proofErr w:type="spellStart"/>
+      <w:r>
+        <w:t>astabil</w:t>
+      </w:r>
+      <w:proofErr w:type="spellEnd"/>
+      <w:r>
+        <w:t xml:space="preserve"> 1 kapcsolós relék, tekercsáramuk így kb. 17mA. Elsődleges szempont volt a minél kisebb fizikai méret, a megfelelő maximális </w:t>
+      </w:r>
+      <w:proofErr w:type="gramStart"/>
+      <w:r>
+        <w:t>kontakt áram</w:t>
+      </w:r>
+      <w:proofErr w:type="gramEnd"/>
+      <w:r>
+        <w:t xml:space="preserve"> mellett. A </w:t>
+      </w:r>
+      <w:r>
+        <w:t xml:space="preserve">TE </w:t>
+      </w:r>
+      <w:proofErr w:type="spellStart"/>
+      <w:r>
+        <w:t>Connectivity</w:t>
+      </w:r>
+      <w:proofErr w:type="spellEnd"/>
+      <w:r>
+        <w:t xml:space="preserve"> által gyártott OJE-SS-112LMH relék </w:t>
+      </w:r>
+      <w:proofErr w:type="gramStart"/>
+      <w:r>
+        <w:t>kontaktusai</w:t>
+      </w:r>
+      <w:proofErr w:type="gramEnd"/>
+      <w:r>
+        <w:t xml:space="preserve"> speciális felületkezelésen esnek át gyártás során, ezért a gyártó egy minimális terhelésként 5V, 100mA-t ír elő. Ennek oka, hogy a felületkezelés hatására a </w:t>
+      </w:r>
+      <w:proofErr w:type="gramStart"/>
+      <w:r>
+        <w:t>kontaktus</w:t>
+      </w:r>
+      <w:proofErr w:type="gramEnd"/>
+      <w:r>
+        <w:t xml:space="preserve"> ugyan ellenállóbb lesz nagyáramú kapcsolásokkal szemben, azonban oxid réteg tud kialakulni a fém felületén, amely csak bizonyos terhelés felett tör át. Éppen ezért a műszer felhasználójának időszakosan karban kell tartania a reléket a </w:t>
+      </w:r>
+      <w:proofErr w:type="gramStart"/>
+      <w:r>
+        <w:t>minimálisnál</w:t>
+      </w:r>
+      <w:proofErr w:type="gramEnd"/>
+      <w:r>
+        <w:t xml:space="preserve"> nagyobb terhelést átvezetve a kontaktusokon.</w:t>
+      </w:r>
+    </w:p>
+    <w:p>
+      <w:pPr>
+        <w:pStyle w:val="Heading2"/>
+      </w:pPr>
+      <w:r>
+        <w:t>Műveletierősítők</w:t>
+      </w:r>
+    </w:p>
+    <w:p>
+      <w:r>
+        <w:t xml:space="preserve">Olyan precíziós műveleti erősítőt kerestem, amelynek </w:t>
+      </w:r>
+      <w:proofErr w:type="gramStart"/>
+      <w:r>
+        <w:t>minimális</w:t>
+      </w:r>
+      <w:proofErr w:type="gramEnd"/>
+      <w:r>
+        <w:t xml:space="preserve"> az ofszet feszültségének a hőfüggése, illetve megfelelően alacsony ofszet feszültséggel rendelkezik,</w:t>
+      </w:r>
+      <w:r>
+        <w:t xml:space="preserve"> így a Texas Instruments OP07C-jét használtam.</w:t>
+      </w:r>
+    </w:p>
+    <w:p>
+      <w:pPr>
+        <w:pStyle w:val="Heading2"/>
+      </w:pPr>
+      <w:r>
+        <w:t>Diszipáló FET-</w:t>
+      </w:r>
+      <w:proofErr w:type="spellStart"/>
+      <w:r>
+        <w:t>ek</w:t>
+      </w:r>
+      <w:proofErr w:type="spellEnd"/>
+    </w:p>
+    <w:p>
+      <w:r>
+        <w:t xml:space="preserve">Kiválasztásuknál a legfontosabb tulajdonságok a logikai szintű vezérelhetőség, a maximális </w:t>
+      </w:r>
+      <w:proofErr w:type="spellStart"/>
+      <w:r>
+        <w:t>drain-source</w:t>
+      </w:r>
+      <w:proofErr w:type="spellEnd"/>
+      <w:r>
+        <w:t xml:space="preserve"> feszültség,</w:t>
+      </w:r>
+      <w:r>
+        <w:t xml:space="preserve"> a minél kisebb átmeneti ellenállás és a minél kisebb </w:t>
+      </w:r>
+      <w:proofErr w:type="spellStart"/>
+      <w:r>
+        <w:t>R</w:t>
+      </w:r>
+      <w:r>
+        <w:rPr>
+          <w:vertAlign w:val="subscript"/>
+        </w:rPr>
+        <w:t>thJC</w:t>
+      </w:r>
+      <w:proofErr w:type="spellEnd"/>
+      <w:r>
+        <w:t xml:space="preserve"> volt. Az általam használt NMOS tranzisztor az International </w:t>
+      </w:r>
+      <w:proofErr w:type="spellStart"/>
+      <w:r>
+        <w:t>Rectifier</w:t>
+      </w:r>
+      <w:proofErr w:type="spellEnd"/>
+      <w:r>
+        <w:t xml:space="preserve"> által gyártott IRLB3034 HEXFET. Szobahőmérsékleten 4.5V-os </w:t>
+      </w:r>
+      <w:proofErr w:type="spellStart"/>
+      <w:r>
+        <w:t>gate-source</w:t>
+      </w:r>
+      <w:proofErr w:type="spellEnd"/>
+      <w:r>
+        <w:t xml:space="preserve"> feszültségnél </w:t>
+      </w:r>
+      <w:proofErr w:type="gramStart"/>
+      <w:r>
+        <w:t>maximálisan</w:t>
+      </w:r>
+      <w:proofErr w:type="gramEnd"/>
+      <w:r>
+        <w:t xml:space="preserve"> 2mΩ átmeneti ellenállással, 40V-os maximális </w:t>
+      </w:r>
+      <w:proofErr w:type="spellStart"/>
+      <w:r>
+        <w:t>drain-source</w:t>
+      </w:r>
+      <w:proofErr w:type="spellEnd"/>
+      <w:r>
+        <w:t xml:space="preserve"> feszültséggel és maximálisan </w:t>
+      </w:r>
+      <w:proofErr w:type="spellStart"/>
+      <w:r>
+        <w:t>R</w:t>
+      </w:r>
+      <w:r>
+        <w:rPr>
+          <w:vertAlign w:val="subscript"/>
+        </w:rPr>
+        <w:t>thJC</w:t>
+      </w:r>
+      <w:proofErr w:type="spellEnd"/>
+      <w:r>
+        <w:t xml:space="preserve"> = 0.4 °C/W termikus ellenállással rendelkezik.</w:t>
+      </w:r>
+    </w:p>
+    <w:p>
+      <w:pPr>
+        <w:pStyle w:val="Heading1"/>
+      </w:pPr>
+      <w:r>
+        <w:t xml:space="preserve">Élesztés során felmerült </w:t>
+      </w:r>
+      <w:proofErr w:type="gramStart"/>
+      <w:r>
+        <w:t>problémák</w:t>
+      </w:r>
+      <w:proofErr w:type="gramEnd"/>
+    </w:p>
+    <w:p>
+      <w:r>
+        <w:t xml:space="preserve">Élesztés során a ventilátorok tápfeszültségén föld közeli feszültségeket mértem. A táp IC kimeneteit és bemeneteit megvizsgálva azt tapasztaltam, hogy a kapcsoló kimenete (SW) folytonosan alacsonyan van tartva, illetve az engedélyező bemenet (EN) szintén föld potenciálon van. Az IC adatlapján, amennyiben nem akarjuk az engedélyező bemenetet használni, azt ajánlják, hogy hagyjuk lebegve a lábat, mivel egy belső felhúzó áramkör logikai magas állapotba hozza, ezzel engedélyezve az áramkört. </w:t>
+      </w:r>
+    </w:p>
+    <w:p>
+      <w:pPr>
+        <w:jc w:val="center"/>
+      </w:pPr>
+      <w:r>
+        <w:rPr>
+          <w:noProof/>
+          <w:lang w:val="en-GB" w:eastAsia="en-GB"/>
+        </w:rPr>
+        <w:drawing>
+          <wp:inline distT="0" distB="0" distL="0" distR="0" wp14:anchorId="3CDA4576" wp14:editId="1CA7A420">
+            <wp:extent cx="5479576" cy="1797533"/>
+            <wp:effectExtent l="0" t="0" r="6985" b="0"/>
+            <wp:docPr id="18" name="Kép 18"/>
+            <wp:cNvGraphicFramePr>
+              <a:graphicFrameLocks xmlns:a="http://schemas.openxmlformats.org/drawingml/2006/main" noChangeAspect="1"/>
+            </wp:cNvGraphicFramePr>
+            <a:graphic xmlns:a="http://schemas.openxmlformats.org/drawingml/2006/main">
+              <a:graphicData uri="http://schemas.openxmlformats.org/drawingml/2006/picture">
+                <pic:pic xmlns:pic="http://schemas.openxmlformats.org/drawingml/2006/picture">
+                  <pic:nvPicPr>
+                    <pic:cNvPr id="1" name=""/>
+                    <pic:cNvPicPr/>
+                  </pic:nvPicPr>
+                  <pic:blipFill>
+                    <a:blip r:embed="rId37"/>
+                    <a:stretch>
+                      <a:fillRect/>
+                    </a:stretch>
+                  </pic:blipFill>
+                  <pic:spPr>
+                    <a:xfrm>
+                      <a:off x="0" y="0"/>
                       <a:ext cx="5483244" cy="1798736"/>
                     </a:xfrm>
                     <a:prstGeom prst="rect">
@@ -19028,7 +19484,7 @@
                     </pic:cNvPicPr>
                   </pic:nvPicPr>
                   <pic:blipFill>
-                    <a:blip r:embed="rId37" cstate="print">
+                    <a:blip r:embed="rId38" cstate="print">
                       <a:extLst>
                         <a:ext uri="{28A0092B-C50C-407E-A947-70E740481C1C}">
                           <a14:useLocalDpi xmlns:a14="http://schemas.microsoft.com/office/drawing/2010/main" val="0"/>
@@ -19115,102 +19571,220 @@
       <w:r>
         <w:t xml:space="preserve"> alaphelyzetbe vitele után a vezérlő PC utasításaira vár. A </w:t>
       </w:r>
+      <w:r>
+        <w:t>program</w:t>
+      </w:r>
+      <w:r>
+        <w:t xml:space="preserve"> egy </w:t>
+      </w:r>
+      <w:proofErr w:type="gramStart"/>
+      <w:r>
+        <w:t>három állapotú</w:t>
+      </w:r>
+      <w:proofErr w:type="gramEnd"/>
+      <w:r>
+        <w:t xml:space="preserve"> állapotgépet valósít meg. Az első állapot a „SETUP”, amikor a felhasználó a mérésnek megfelelően beállíthatja a reléket, feszültség osztó</w:t>
+      </w:r>
+      <w:r>
+        <w:t>kat</w:t>
+      </w:r>
+      <w:r>
+        <w:t xml:space="preserve">, illetve elvégezheti a kalibrációkat. A második a „RUN” állapot, amikor a beállításoknak megfelelően történik a terhelés, és közben folyamatosan feszültség értékeket olvas vissza a műszer a kimenetről, ezeket pedig továbbítja a PC felé. A harmadik a „LOST” állapot, amikor </w:t>
+      </w:r>
+      <w:r>
+        <w:t xml:space="preserve">a rendszerben valamilyen </w:t>
+      </w:r>
+      <w:r>
+        <w:t xml:space="preserve">hiba történik, és a </w:t>
+      </w:r>
       <w:proofErr w:type="spellStart"/>
       <w:r>
         <w:t>firmware</w:t>
       </w:r>
       <w:proofErr w:type="spellEnd"/>
       <w:r>
-        <w:t xml:space="preserve"> egy </w:t>
+        <w:t xml:space="preserve"> és</w:t>
+      </w:r>
+      <w:r>
+        <w:t>/vagy</w:t>
+      </w:r>
+      <w:r>
+        <w:t xml:space="preserve"> a PC nem tudta kijavítani a hibát. Ilyen </w:t>
       </w:r>
       <w:proofErr w:type="gramStart"/>
       <w:r>
-        <w:t>három állapotú</w:t>
+        <w:t>lehet</w:t>
       </w:r>
       <w:proofErr w:type="gramEnd"/>
       <w:r>
-        <w:t xml:space="preserve"> állapotgépet valósít meg. Az első állapot a „SETUP”, amikor a felhasználó a mérésnek megfelelően beállíthatja a reléket, feszültség osztót, illetve elvégezheti a kalibrációkat. A második a „RUN” állapot, amikor a beállításoknak megfelelően történik a terhelés, és közben folyamatosan feszültség értékeket olvas vissza a műszer a kimenetről, ezeket pedig továbbítja a PC felé. A harmadik a „LOST” állapot, amikor kommunikációs hiba történik, és a </w:t>
-      </w:r>
-      <w:proofErr w:type="spellStart"/>
-      <w:r>
-        <w:t>firmware</w:t>
-      </w:r>
-      <w:proofErr w:type="spellEnd"/>
-      <w:r>
-        <w:t xml:space="preserve"> és a PC nem tudta kijavítani a hibát. Ilyen </w:t>
-      </w:r>
-      <w:proofErr w:type="gramStart"/>
-      <w:r>
-        <w:t>lehet</w:t>
-      </w:r>
-      <w:proofErr w:type="gramEnd"/>
-      <w:r>
-        <w:t xml:space="preserve"> például ha a vezérlő számítógép lefagy, vagy az USB kábelt kihúzzák. Ebben az állapotban a műszer a kimeneteit nagyimpedanciás állapotba hozza és várakozik a számítógép </w:t>
-      </w:r>
-      <w:proofErr w:type="spellStart"/>
-      <w:r>
-        <w:t>újracsatlakoztatására</w:t>
-      </w:r>
-      <w:proofErr w:type="spellEnd"/>
-      <w:r>
-        <w:t>.</w:t>
-      </w:r>
-    </w:p>
-    <w:p/>
+        <w:t xml:space="preserve"> például ha a vezérlő számítógép lefagy, vagy az USB kábelt kihúzzák. Ebben az állapotban a műszer a kimeneteit nagyimpedanciás állapotba hozza és </w:t>
+      </w:r>
+      <w:r>
+        <w:t xml:space="preserve">a kontroller </w:t>
+      </w:r>
+      <w:proofErr w:type="spellStart"/>
+      <w:r>
+        <w:t>reseteli</w:t>
+      </w:r>
+      <w:proofErr w:type="spellEnd"/>
+      <w:r>
+        <w:t xml:space="preserve"> magát.</w:t>
+      </w:r>
+    </w:p>
+    <w:p>
+      <w:r>
+        <w:t>Az állapotgép mellett fut a fő ciklusban egy másodpercenként végrehajtódó feladat sorozat, mely DMA segítségével kiolvassa a hőmérsékletet a TC74-es szenzorból, a ventilátor fordulatszám adatokat TIM</w:t>
+      </w:r>
+      <w:r>
+        <w:t xml:space="preserve">1, és TIM5 dedikált időzítőkből, illetve nullázza a számlálókat, és a kiolvasott értékek alapján </w:t>
+      </w:r>
+      <w:r>
+        <w:t>végrehajtja a ventilátorok szabályzását. Amennyiben a hőmérséklet egy bizonyos határértéknél magasabb, vagy a ventilátorok fordulatszáma alapján rendellenes működésre lehet következtetni, akkor a rendszer a kimeneteit biztonságos állapotba hozza, rögzíti a hiba okát az EEPROM-</w:t>
+      </w:r>
+      <w:proofErr w:type="spellStart"/>
+      <w:r>
+        <w:t>ban</w:t>
+      </w:r>
+      <w:proofErr w:type="spellEnd"/>
+      <w:r>
+        <w:t xml:space="preserve">, és </w:t>
+      </w:r>
+      <w:proofErr w:type="spellStart"/>
+      <w:r>
+        <w:t>reseteli</w:t>
+      </w:r>
+      <w:proofErr w:type="spellEnd"/>
+      <w:r>
+        <w:t xml:space="preserve"> magát. Ezáltal a PC oldallal megszakítja a kapcsolatot, ott a felhasználó hibaüzenetet fog kapni. Az egy másodperces feladatok időzítését a </w:t>
+      </w:r>
+      <w:proofErr w:type="spellStart"/>
+      <w:r>
+        <w:t>sys_tick</w:t>
+      </w:r>
+      <w:proofErr w:type="spellEnd"/>
+      <w:r>
+        <w:t xml:space="preserve"> számláló segítségével oldottam meg, az </w:t>
+      </w:r>
+      <w:proofErr w:type="spellStart"/>
+      <w:r>
+        <w:t>interruptjában</w:t>
+      </w:r>
+      <w:proofErr w:type="spellEnd"/>
+      <w:r>
+        <w:t xml:space="preserve"> egy változót inkrementál, és amennyiben az eléri az egy </w:t>
+      </w:r>
+      <w:r>
+        <w:lastRenderedPageBreak/>
+        <w:t xml:space="preserve">másodpercnek megfelelő értéket, akkor egy </w:t>
+      </w:r>
+      <w:proofErr w:type="spellStart"/>
+      <w:r>
+        <w:t>flaget</w:t>
+      </w:r>
+      <w:proofErr w:type="spellEnd"/>
+      <w:r>
+        <w:t xml:space="preserve"> 1-esbe állít. Ezt a </w:t>
+      </w:r>
+      <w:proofErr w:type="spellStart"/>
+      <w:r>
+        <w:t>flaget</w:t>
+      </w:r>
+      <w:proofErr w:type="spellEnd"/>
+      <w:r>
+        <w:t xml:space="preserve"> figyeli a </w:t>
+      </w:r>
+      <w:proofErr w:type="spellStart"/>
+      <w:r>
+        <w:t>főciklus</w:t>
+      </w:r>
+      <w:proofErr w:type="spellEnd"/>
+      <w:r>
+        <w:t>, és a feladatok végrehajtása után 0-ba állítja azt.</w:t>
+      </w:r>
+    </w:p>
+    <w:p>
+      <w:pPr>
+        <w:jc w:val="center"/>
+      </w:pPr>
+      <w:r>
+        <w:rPr>
+          <w:noProof/>
+          <w:lang w:val="en-GB" w:eastAsia="en-GB"/>
+        </w:rPr>
+        <w:drawing>
+          <wp:inline distT="0" distB="0" distL="0" distR="0" wp14:anchorId="64FA3F89" wp14:editId="3B20826D">
+            <wp:extent cx="5474825" cy="2698593"/>
+            <wp:effectExtent l="0" t="0" r="0" b="6985"/>
+            <wp:docPr id="30" name="Picture 30"/>
+            <wp:cNvGraphicFramePr>
+              <a:graphicFrameLocks xmlns:a="http://schemas.openxmlformats.org/drawingml/2006/main" noChangeAspect="1"/>
+            </wp:cNvGraphicFramePr>
+            <a:graphic xmlns:a="http://schemas.openxmlformats.org/drawingml/2006/main">
+              <a:graphicData uri="http://schemas.openxmlformats.org/drawingml/2006/picture">
+                <pic:pic xmlns:pic="http://schemas.openxmlformats.org/drawingml/2006/picture">
+                  <pic:nvPicPr>
+                    <pic:cNvPr id="1" name=""/>
+                    <pic:cNvPicPr/>
+                  </pic:nvPicPr>
+                  <pic:blipFill>
+                    <a:blip r:embed="rId39"/>
+                    <a:stretch>
+                      <a:fillRect/>
+                    </a:stretch>
+                  </pic:blipFill>
+                  <pic:spPr>
+                    <a:xfrm>
+                      <a:off x="0" y="0"/>
+                      <a:ext cx="5482842" cy="2702545"/>
+                    </a:xfrm>
+                    <a:prstGeom prst="rect">
+                      <a:avLst/>
+                    </a:prstGeom>
+                  </pic:spPr>
+                </pic:pic>
+              </a:graphicData>
+            </a:graphic>
+          </wp:inline>
+        </w:drawing>
+      </w:r>
+    </w:p>
     <w:p>
       <w:pPr>
         <w:pStyle w:val="Heading1"/>
       </w:pPr>
       <w:r>
-        <w:t>PC oldali szoftver</w:t>
-      </w:r>
-    </w:p>
-    <w:p>
-      <w:r>
-        <w:t xml:space="preserve">A PC oldali szoftvert a National Instruments által fejlesztett </w:t>
-      </w:r>
-      <w:proofErr w:type="spellStart"/>
-      <w:r>
-        <w:t>LabVIEW-ban</w:t>
-      </w:r>
-      <w:proofErr w:type="spellEnd"/>
-      <w:r>
-        <w:t xml:space="preserve"> írtam meg, mivel ez a grafikus programozási nyelv kitűnően alkalmas mérési eredmények megjelenítésére és mentésére, illetve szabályzásikörök megvalósítására.</w:t>
-      </w:r>
-      <w:r>
-        <w:t xml:space="preserve"> A grafikus programozás segítségével rövid idő alatt meg tudtam írni a PC oldali szoftver </w:t>
+        <w:t>Kialakított kommunikációs protokoll</w:t>
+      </w:r>
+    </w:p>
+    <w:p>
+      <w:r>
+        <w:t>A PC és műszer közötti kommunikáció három egymást követő UART csomagból épül fel. Az első 8 bites üzenet az utasítás azonosítója, a második két üzenet pedig az ehhez tartozó adatokat tartalmazza. Így például egy &lt;PÉLDA ÜZENET&gt; &lt;ÁBRA&gt;</w:t>
+      </w:r>
+    </w:p>
+    <w:p>
+      <w:r>
+        <w:t xml:space="preserve">A PC oldalról érkezhet mérés közben „Aktív csatornák olvasása” utasítás, ekkor a beágyazott rendszer az </w:t>
       </w:r>
       <w:proofErr w:type="gramStart"/>
       <w:r>
-        <w:t>prototípusát</w:t>
+        <w:t>aktív</w:t>
       </w:r>
       <w:proofErr w:type="gramEnd"/>
       <w:r>
-        <w:t>.</w:t>
-      </w:r>
-    </w:p>
-    <w:p>
-      <w:r>
-        <w:t>DUMMYTEXT</w:t>
-      </w:r>
-    </w:p>
-    <w:p/>
+        <w:t xml:space="preserve"> csatornák számának megfelelő feszültségértéket küld a PC-nek.</w:t>
+      </w:r>
+    </w:p>
     <w:p>
       <w:pPr>
         <w:pStyle w:val="Heading1"/>
       </w:pPr>
       <w:r>
-        <w:t>Kialakított kommunikációs protokoll</w:t>
-      </w:r>
-    </w:p>
-    <w:p>
-      <w:r>
-        <w:t>A PC és műszer közötti kommunikáció három egymást követő UART csomagból épül fel. Az első 8 bites üzenet az utasítás azonosítója, a második két üzenet pedig az ehhez tartozó adatokat tartalmazza. Így például egy &lt;PÉLDA ÜZENET&gt; &lt;ÁBRA&gt;</w:t>
-      </w:r>
-    </w:p>
-    <w:p>
-      <w:r>
-        <w:t xml:space="preserve">A PC oldalról érkezhet mérés közben „Aktív csatornák olvasása” utasítás, ekkor a beágyazott rendszer az </w:t>
+        <w:t>PC oldali szoftver</w:t>
+      </w:r>
+    </w:p>
+    <w:p>
+      <w:r>
+        <w:t xml:space="preserve">A fő VI keresi meg az </w:t>
       </w:r>
       <w:proofErr w:type="gramStart"/>
       <w:r>
@@ -19218,9 +19792,227 @@
       </w:r>
       <w:proofErr w:type="gramEnd"/>
       <w:r>
-        <w:t xml:space="preserve"> csatornák számának megfelelő feszültségértéket küld a PC-nek.</w:t>
-      </w:r>
-    </w:p>
+        <w:t xml:space="preserve"> műterheléshez csatlakozó soros </w:t>
+      </w:r>
+      <w:proofErr w:type="spellStart"/>
+      <w:r>
+        <w:t>port</w:t>
+      </w:r>
+      <w:r>
+        <w:t>ot</w:t>
+      </w:r>
+      <w:proofErr w:type="spellEnd"/>
+      <w:r>
+        <w:t xml:space="preserve">, veszi fel a kapcsolatot a műszerrel, és végzi el az </w:t>
+      </w:r>
+      <w:proofErr w:type="spellStart"/>
+      <w:r>
+        <w:t>inicializációt</w:t>
+      </w:r>
+      <w:proofErr w:type="spellEnd"/>
+      <w:r>
+        <w:t xml:space="preserve">. Ezek után egy állapotgépben a beágyazott szoftver „SETUP” állapotához hasonlóan egy „WAIT” fázisban várakozik, amíg a felhasználó módosít a mérési beállításokon vagy kalibrációt végez. A felhasználó által végzett módosítások egy </w:t>
+      </w:r>
+      <w:proofErr w:type="spellStart"/>
+      <w:r>
+        <w:t>Event</w:t>
+      </w:r>
+      <w:proofErr w:type="spellEnd"/>
+      <w:r>
+        <w:t xml:space="preserve"> </w:t>
+      </w:r>
+      <w:proofErr w:type="spellStart"/>
+      <w:r>
+        <w:t>Structur</w:t>
+      </w:r>
+      <w:r>
+        <w:t>e</w:t>
+      </w:r>
+      <w:proofErr w:type="spellEnd"/>
+      <w:r>
+        <w:t>-n keresztül vannak észlelve, annak „Timeout” ágában pedig a hőmérsékleti adatok vannak lekérdezve, ezzel egyben figyelve a kapcsolat meglétét.</w:t>
+      </w:r>
+    </w:p>
+    <w:p>
+      <w:r>
+        <w:t xml:space="preserve">A kommunikációs protokoll megvalósításához külön </w:t>
+      </w:r>
+      <w:proofErr w:type="spellStart"/>
+      <w:r>
+        <w:t>subVI</w:t>
+      </w:r>
+      <w:proofErr w:type="spellEnd"/>
+      <w:r>
+        <w:t xml:space="preserve">-t hoztam létre, </w:t>
+      </w:r>
+      <w:proofErr w:type="spellStart"/>
+      <w:r>
+        <w:t>Send_UART_msg</w:t>
+      </w:r>
+      <w:proofErr w:type="spellEnd"/>
+      <w:r>
+        <w:t xml:space="preserve"> néven:</w:t>
+      </w:r>
+    </w:p>
+    <w:p>
+      <w:pPr>
+        <w:jc w:val="center"/>
+      </w:pPr>
+      <w:r>
+        <w:rPr>
+          <w:noProof/>
+          <w:lang w:val="en-GB" w:eastAsia="en-GB"/>
+        </w:rPr>
+        <w:lastRenderedPageBreak/>
+        <w:drawing>
+          <wp:inline distT="0" distB="0" distL="0" distR="0" wp14:anchorId="491161EC" wp14:editId="3AE66969">
+            <wp:extent cx="3321685" cy="2731626"/>
+            <wp:effectExtent l="0" t="0" r="0" b="0"/>
+            <wp:docPr id="31" name="Picture 31"/>
+            <wp:cNvGraphicFramePr>
+              <a:graphicFrameLocks xmlns:a="http://schemas.openxmlformats.org/drawingml/2006/main" noChangeAspect="1"/>
+            </wp:cNvGraphicFramePr>
+            <a:graphic xmlns:a="http://schemas.openxmlformats.org/drawingml/2006/main">
+              <a:graphicData uri="http://schemas.openxmlformats.org/drawingml/2006/picture">
+                <pic:pic xmlns:pic="http://schemas.openxmlformats.org/drawingml/2006/picture">
+                  <pic:nvPicPr>
+                    <pic:cNvPr id="1" name=""/>
+                    <pic:cNvPicPr/>
+                  </pic:nvPicPr>
+                  <pic:blipFill rotWithShape="1">
+                    <a:blip r:embed="rId40"/>
+                    <a:srcRect l="10491" r="5862" b="12813"/>
+                    <a:stretch/>
+                  </pic:blipFill>
+                  <pic:spPr bwMode="auto">
+                    <a:xfrm>
+                      <a:off x="0" y="0"/>
+                      <a:ext cx="3322408" cy="2732221"/>
+                    </a:xfrm>
+                    <a:prstGeom prst="rect">
+                      <a:avLst/>
+                    </a:prstGeom>
+                    <a:ln>
+                      <a:noFill/>
+                    </a:ln>
+                    <a:extLst>
+                      <a:ext uri="{53640926-AAD7-44D8-BBD7-CCE9431645EC}">
+                        <a14:shadowObscured xmlns:a14="http://schemas.microsoft.com/office/drawing/2010/main"/>
+                      </a:ext>
+                    </a:extLst>
+                  </pic:spPr>
+                </pic:pic>
+              </a:graphicData>
+            </a:graphic>
+          </wp:inline>
+        </w:drawing>
+      </w:r>
+    </w:p>
+    <w:p>
+      <w:r>
+        <w:t xml:space="preserve">A </w:t>
+      </w:r>
+      <w:proofErr w:type="spellStart"/>
+      <w:r>
+        <w:t>subVI</w:t>
+      </w:r>
+      <w:proofErr w:type="spellEnd"/>
+      <w:r>
+        <w:t xml:space="preserve"> bemenetként várja az utasítás illetve az ahhoz tartozó két adat bájtot, a VISA referenciát, és egy </w:t>
+      </w:r>
+      <w:proofErr w:type="spellStart"/>
+      <w:r>
+        <w:t>error</w:t>
+      </w:r>
+      <w:proofErr w:type="spellEnd"/>
+      <w:r>
+        <w:t xml:space="preserve"> </w:t>
+      </w:r>
+      <w:proofErr w:type="spellStart"/>
+      <w:r>
+        <w:t>clustert</w:t>
+      </w:r>
+      <w:proofErr w:type="spellEnd"/>
+      <w:r>
+        <w:t xml:space="preserve">. Kimenetként tovább adja a VISA referenciát és az </w:t>
+      </w:r>
+      <w:proofErr w:type="spellStart"/>
+      <w:r>
+        <w:t>error</w:t>
+      </w:r>
+      <w:proofErr w:type="spellEnd"/>
+      <w:r>
+        <w:t xml:space="preserve"> </w:t>
+      </w:r>
+      <w:proofErr w:type="spellStart"/>
+      <w:r>
+        <w:t>clustert</w:t>
+      </w:r>
+      <w:proofErr w:type="spellEnd"/>
+      <w:r>
+        <w:t>, valamint a ténylegesen elküldött adatbájtok számát. Utóbbi érték fejlesztés közben bizonyult hasznosnak.</w:t>
+      </w:r>
+    </w:p>
+    <w:p/>
+    <w:p>
+      <w:r>
+        <w:t xml:space="preserve">A „WAIT” állapotban beállított </w:t>
+      </w:r>
+      <w:proofErr w:type="gramStart"/>
+      <w:r>
+        <w:t>aktív</w:t>
+      </w:r>
+      <w:proofErr w:type="gramEnd"/>
+      <w:r>
+        <w:t xml:space="preserve"> csatornák és mintavételi gyakoriság alapján a „RUN” fázisban periodikusan lekérdezi a PC oldal a műszertől a mért feszültségértékeket és ábrázolja azokat </w:t>
+      </w:r>
+      <w:proofErr w:type="spellStart"/>
+      <w:r>
+        <w:t>Strip</w:t>
+      </w:r>
+      <w:proofErr w:type="spellEnd"/>
+      <w:r>
+        <w:t xml:space="preserve"> </w:t>
+      </w:r>
+      <w:proofErr w:type="spellStart"/>
+      <w:r>
+        <w:t>Chart-on</w:t>
+      </w:r>
+      <w:proofErr w:type="spellEnd"/>
+      <w:r>
+        <w:t>.</w:t>
+      </w:r>
+      <w:r>
+        <w:t xml:space="preserve"> </w:t>
+      </w:r>
+      <w:r>
+        <w:rPr>
+          <w:highlight w:val="yellow"/>
+        </w:rPr>
+        <w:t>&lt;TODO&gt;</w:t>
+      </w:r>
+      <w:r>
+        <w:t xml:space="preserve"> </w:t>
+      </w:r>
+      <w:proofErr w:type="gramStart"/>
+      <w:r>
+        <w:t>A</w:t>
+      </w:r>
+      <w:proofErr w:type="gramEnd"/>
+      <w:r>
+        <w:t xml:space="preserve"> felhasználó a mérés után bármikor rögzítheti a mért adatokat </w:t>
+      </w:r>
+      <w:r>
+        <w:rPr>
+          <w:highlight w:val="yellow"/>
+        </w:rPr>
+        <w:t>&lt;FORMÁTUMBAN&gt;</w:t>
+      </w:r>
+      <w:r>
+        <w:t>.</w:t>
+      </w:r>
+    </w:p>
+    <w:p/>
     <w:p>
       <w:pPr>
         <w:pStyle w:val="Heading1"/>
@@ -19321,6 +20113,119 @@
 <file path=word/numbering.xml><?xml version="1.0" encoding="utf-8"?>
 <w:numbering xmlns:wpc="http://schemas.microsoft.com/office/word/2010/wordprocessingCanvas" xmlns:cx="http://schemas.microsoft.com/office/drawing/2014/chartex" xmlns:cx1="http://schemas.microsoft.com/office/drawing/2015/9/8/chartex" xmlns:cx2="http://schemas.microsoft.com/office/drawing/2015/10/21/chartex" xmlns:mc="http://schemas.openxmlformats.org/markup-compatibility/2006" xmlns:o="urn:schemas-microsoft-com:office:office" xmlns:r="http://schemas.openxmlformats.org/officeDocument/2006/relationships" xmlns:m="http://schemas.openxmlformats.org/officeDocument/2006/math" xmlns:v="urn:schemas-microsoft-com:vml" xmlns:wp14="http://schemas.microsoft.com/office/word/2010/wordprocessingDrawing" xmlns:wp="http://schemas.openxmlformats.org/drawingml/2006/wordprocessingDrawing" xmlns:w10="urn:schemas-microsoft-com:office:word" xmlns:w="http://schemas.openxmlformats.org/wordprocessingml/2006/main" xmlns:w14="http://schemas.microsoft.com/office/word/2010/wordml" xmlns:w15="http://schemas.microsoft.com/office/word/2012/wordml" xmlns:w16se="http://schemas.microsoft.com/office/word/2015/wordml/symex" xmlns:wpg="http://schemas.microsoft.com/office/word/2010/wordprocessingGroup" xmlns:wpi="http://schemas.microsoft.com/office/word/2010/wordprocessingInk" xmlns:wne="http://schemas.microsoft.com/office/word/2006/wordml" xmlns:wps="http://schemas.microsoft.com/office/word/2010/wordprocessingShape" mc:Ignorable="w14 w15 w16se wp14">
   <w:abstractNum w:abstractNumId="0" w15:restartNumberingAfterBreak="0">
+    <w:nsid w:val="09E95FE2"/>
+    <w:multiLevelType w:val="hybridMultilevel"/>
+    <w:tmpl w:val="51B02D80"/>
+    <w:lvl w:ilvl="0" w:tplc="08090001">
+      <w:start w:val="1"/>
+      <w:numFmt w:val="bullet"/>
+      <w:lvlText w:val=""/>
+      <w:lvlJc w:val="left"/>
+      <w:pPr>
+        <w:ind w:left="720" w:hanging="360"/>
+      </w:pPr>
+      <w:rPr>
+        <w:rFonts w:ascii="Symbol" w:hAnsi="Symbol" w:hint="default"/>
+      </w:rPr>
+    </w:lvl>
+    <w:lvl w:ilvl="1" w:tplc="08090003" w:tentative="1">
+      <w:start w:val="1"/>
+      <w:numFmt w:val="bullet"/>
+      <w:lvlText w:val="o"/>
+      <w:lvlJc w:val="left"/>
+      <w:pPr>
+        <w:ind w:left="1440" w:hanging="360"/>
+      </w:pPr>
+      <w:rPr>
+        <w:rFonts w:ascii="Courier New" w:hAnsi="Courier New" w:cs="Courier New" w:hint="default"/>
+      </w:rPr>
+    </w:lvl>
+    <w:lvl w:ilvl="2" w:tplc="08090005" w:tentative="1">
+      <w:start w:val="1"/>
+      <w:numFmt w:val="bullet"/>
+      <w:lvlText w:val=""/>
+      <w:lvlJc w:val="left"/>
+      <w:pPr>
+        <w:ind w:left="2160" w:hanging="360"/>
+      </w:pPr>
+      <w:rPr>
+        <w:rFonts w:ascii="Wingdings" w:hAnsi="Wingdings" w:hint="default"/>
+      </w:rPr>
+    </w:lvl>
+    <w:lvl w:ilvl="3" w:tplc="08090001" w:tentative="1">
+      <w:start w:val="1"/>
+      <w:numFmt w:val="bullet"/>
+      <w:lvlText w:val=""/>
+      <w:lvlJc w:val="left"/>
+      <w:pPr>
+        <w:ind w:left="2880" w:hanging="360"/>
+      </w:pPr>
+      <w:rPr>
+        <w:rFonts w:ascii="Symbol" w:hAnsi="Symbol" w:hint="default"/>
+      </w:rPr>
+    </w:lvl>
+    <w:lvl w:ilvl="4" w:tplc="08090003" w:tentative="1">
+      <w:start w:val="1"/>
+      <w:numFmt w:val="bullet"/>
+      <w:lvlText w:val="o"/>
+      <w:lvlJc w:val="left"/>
+      <w:pPr>
+        <w:ind w:left="3600" w:hanging="360"/>
+      </w:pPr>
+      <w:rPr>
+        <w:rFonts w:ascii="Courier New" w:hAnsi="Courier New" w:cs="Courier New" w:hint="default"/>
+      </w:rPr>
+    </w:lvl>
+    <w:lvl w:ilvl="5" w:tplc="08090005" w:tentative="1">
+      <w:start w:val="1"/>
+      <w:numFmt w:val="bullet"/>
+      <w:lvlText w:val=""/>
+      <w:lvlJc w:val="left"/>
+      <w:pPr>
+        <w:ind w:left="4320" w:hanging="360"/>
+      </w:pPr>
+      <w:rPr>
+        <w:rFonts w:ascii="Wingdings" w:hAnsi="Wingdings" w:hint="default"/>
+      </w:rPr>
+    </w:lvl>
+    <w:lvl w:ilvl="6" w:tplc="08090001" w:tentative="1">
+      <w:start w:val="1"/>
+      <w:numFmt w:val="bullet"/>
+      <w:lvlText w:val=""/>
+      <w:lvlJc w:val="left"/>
+      <w:pPr>
+        <w:ind w:left="5040" w:hanging="360"/>
+      </w:pPr>
+      <w:rPr>
+        <w:rFonts w:ascii="Symbol" w:hAnsi="Symbol" w:hint="default"/>
+      </w:rPr>
+    </w:lvl>
+    <w:lvl w:ilvl="7" w:tplc="08090003" w:tentative="1">
+      <w:start w:val="1"/>
+      <w:numFmt w:val="bullet"/>
+      <w:lvlText w:val="o"/>
+      <w:lvlJc w:val="left"/>
+      <w:pPr>
+        <w:ind w:left="5760" w:hanging="360"/>
+      </w:pPr>
+      <w:rPr>
+        <w:rFonts w:ascii="Courier New" w:hAnsi="Courier New" w:cs="Courier New" w:hint="default"/>
+      </w:rPr>
+    </w:lvl>
+    <w:lvl w:ilvl="8" w:tplc="08090005" w:tentative="1">
+      <w:start w:val="1"/>
+      <w:numFmt w:val="bullet"/>
+      <w:lvlText w:val=""/>
+      <w:lvlJc w:val="left"/>
+      <w:pPr>
+        <w:ind w:left="6480" w:hanging="360"/>
+      </w:pPr>
+      <w:rPr>
+        <w:rFonts w:ascii="Wingdings" w:hAnsi="Wingdings" w:hint="default"/>
+      </w:rPr>
+    </w:lvl>
+  </w:abstractNum>
+  <w:abstractNum w:abstractNumId="1" w15:restartNumberingAfterBreak="0">
     <w:nsid w:val="66D005E5"/>
     <w:multiLevelType w:val="hybridMultilevel"/>
     <w:tmpl w:val="A5FE78C0"/>
@@ -19433,7 +20338,7 @@
       </w:rPr>
     </w:lvl>
   </w:abstractNum>
-  <w:abstractNum w:abstractNumId="1" w15:restartNumberingAfterBreak="0">
+  <w:abstractNum w:abstractNumId="2" w15:restartNumberingAfterBreak="0">
     <w:nsid w:val="6BA84808"/>
     <w:multiLevelType w:val="hybridMultilevel"/>
     <w:tmpl w:val="38C08C94"/>
@@ -19546,7 +20451,7 @@
       </w:rPr>
     </w:lvl>
   </w:abstractNum>
-  <w:abstractNum w:abstractNumId="2" w15:restartNumberingAfterBreak="0">
+  <w:abstractNum w:abstractNumId="3" w15:restartNumberingAfterBreak="0">
     <w:nsid w:val="70E3740E"/>
     <w:multiLevelType w:val="hybridMultilevel"/>
     <w:tmpl w:val="219008F6"/>
@@ -19660,12 +20565,15 @@
     </w:lvl>
   </w:abstractNum>
   <w:num w:numId="1">
+    <w:abstractNumId w:val="2"/>
+  </w:num>
+  <w:num w:numId="2">
+    <w:abstractNumId w:val="3"/>
+  </w:num>
+  <w:num w:numId="3">
     <w:abstractNumId w:val="1"/>
   </w:num>
-  <w:num w:numId="2">
-    <w:abstractNumId w:val="2"/>
-  </w:num>
-  <w:num w:numId="3">
+  <w:num w:numId="4">
     <w:abstractNumId w:val="0"/>
   </w:num>
 </w:numbering>
@@ -20459,7 +21367,7 @@
 </file>
 
 <file path=customXml/itemProps1.xml><?xml version="1.0" encoding="utf-8"?>
-<ds:datastoreItem xmlns:ds="http://schemas.openxmlformats.org/officeDocument/2006/customXml" ds:itemID="{C5D7F474-9843-416A-8AF2-15C4AAC05664}">
+<ds:datastoreItem xmlns:ds="http://schemas.openxmlformats.org/officeDocument/2006/customXml" ds:itemID="{54BF33D9-75E5-4628-B2B1-0FE9CF5B5719}">
   <ds:schemaRefs>
     <ds:schemaRef ds:uri="http://schemas.openxmlformats.org/officeDocument/2006/bibliography"/>
   </ds:schemaRefs>

</xml_diff>

<commit_message>
End of 11.20. page number: 36
</commit_message>
<xml_diff>
--- a/Temp.docx
+++ b/Temp.docx
@@ -803,12 +803,10 @@
         <w:jc w:val="both"/>
       </w:pPr>
       <w:r>
-        <w:t>Észrevehető, hogy mind a négy üzemmód me</w:t>
-      </w:r>
-      <w:bookmarkStart w:id="0" w:name="_GoBack"/>
-      <w:bookmarkEnd w:id="0"/>
-      <w:r>
-        <w:t>gvalósítható V</w:t>
+        <w:t>Látható</w:t>
+      </w:r>
+      <w:r>
+        <w:t>, hogy mind a négy üzemmód megvalósítható V</w:t>
       </w:r>
       <w:r>
         <w:rPr>
@@ -19630,6 +19628,81 @@
       <w:r>
         <w:t xml:space="preserve"> magát.</w:t>
       </w:r>
+      <w:r>
+        <w:t xml:space="preserve"> „RUN” állapotban egy </w:t>
+      </w:r>
+      <w:proofErr w:type="spellStart"/>
+      <w:r>
+        <w:t>switch-case</w:t>
+      </w:r>
+      <w:proofErr w:type="spellEnd"/>
+      <w:r>
+        <w:t xml:space="preserve"> szerkezetben történik az utasítás értelmezés. Amennyiben megérkezett a 3 UART üzenet, az UART sikeres fogadáshoz tartozó </w:t>
+      </w:r>
+      <w:proofErr w:type="spellStart"/>
+      <w:r>
+        <w:t>callback</w:t>
+      </w:r>
+      <w:proofErr w:type="spellEnd"/>
+      <w:r>
+        <w:t xml:space="preserve"> függvény </w:t>
+      </w:r>
+      <w:proofErr w:type="spellStart"/>
+      <w:r>
+        <w:t>meghívódik</w:t>
+      </w:r>
+      <w:proofErr w:type="spellEnd"/>
+      <w:r>
+        <w:t>, abban pedig egy „</w:t>
+      </w:r>
+      <w:proofErr w:type="spellStart"/>
+      <w:r>
+        <w:t>data_rdy</w:t>
+      </w:r>
+      <w:proofErr w:type="spellEnd"/>
+      <w:r>
+        <w:t xml:space="preserve">” </w:t>
+      </w:r>
+      <w:proofErr w:type="spellStart"/>
+      <w:r>
+        <w:t>flaget</w:t>
+      </w:r>
+      <w:proofErr w:type="spellEnd"/>
+      <w:r>
+        <w:t xml:space="preserve"> állít 1-be. Ezen a </w:t>
+      </w:r>
+      <w:proofErr w:type="spellStart"/>
+      <w:r>
+        <w:t>flagen</w:t>
+      </w:r>
+      <w:proofErr w:type="spellEnd"/>
+      <w:r>
+        <w:t xml:space="preserve"> </w:t>
+      </w:r>
+      <w:proofErr w:type="gramStart"/>
+      <w:r>
+        <w:t>keresztül értesül</w:t>
+      </w:r>
+      <w:proofErr w:type="gramEnd"/>
+      <w:r>
+        <w:t xml:space="preserve"> a </w:t>
+      </w:r>
+      <w:proofErr w:type="spellStart"/>
+      <w:r>
+        <w:t>főprogram</w:t>
+      </w:r>
+      <w:proofErr w:type="spellEnd"/>
+      <w:r>
+        <w:t xml:space="preserve"> arról, hogy fel kell dolgozni egy utasítást, és ezután dolgozza fel a megfelelő </w:t>
+      </w:r>
+      <w:proofErr w:type="spellStart"/>
+      <w:r>
+        <w:t>case</w:t>
+      </w:r>
+      <w:proofErr w:type="spellEnd"/>
+      <w:r>
+        <w:t xml:space="preserve"> ág.</w:t>
+      </w:r>
     </w:p>
     <w:p>
       <w:r>
@@ -19639,7 +19712,11 @@
         <w:t xml:space="preserve">1, és TIM5 dedikált időzítőkből, illetve nullázza a számlálókat, és a kiolvasott értékek alapján </w:t>
       </w:r>
       <w:r>
-        <w:t>végrehajtja a ventilátorok szabályzását. Amennyiben a hőmérséklet egy bizonyos határértéknél magasabb, vagy a ventilátorok fordulatszáma alapján rendellenes működésre lehet következtetni, akkor a rendszer a kimeneteit biztonságos állapotba hozza, rögzíti a hiba okát az EEPROM-</w:t>
+        <w:t xml:space="preserve">végrehajtja a ventilátorok szabályzását. Amennyiben a hőmérséklet egy bizonyos határértéknél magasabb, vagy a ventilátorok fordulatszáma alapján rendellenes működésre lehet </w:t>
+      </w:r>
+      <w:r>
+        <w:lastRenderedPageBreak/>
+        <w:t>következtetni, akkor a rendszer a kimeneteit biztonságos állapotba hozza, rögzíti a hiba okát az EEPROM-</w:t>
       </w:r>
       <w:proofErr w:type="spellStart"/>
       <w:r>
@@ -19671,11 +19748,7 @@
       </w:r>
       <w:proofErr w:type="spellEnd"/>
       <w:r>
-        <w:t xml:space="preserve"> egy változót inkrementál, és amennyiben az eléri az egy </w:t>
-      </w:r>
-      <w:r>
-        <w:lastRenderedPageBreak/>
-        <w:t xml:space="preserve">másodpercnek megfelelő értéket, akkor egy </w:t>
+        <w:t xml:space="preserve"> egy változót inkrementál, és amennyiben az eléri az egy másodpercnek megfelelő értéket, akkor egy </w:t>
       </w:r>
       <w:proofErr w:type="spellStart"/>
       <w:r>
@@ -19748,6 +19821,178 @@
         </w:drawing>
       </w:r>
     </w:p>
+    <w:p/>
+    <w:p>
+      <w:r>
+        <w:t>A ventilátor sebességét beállító függvény:</w:t>
+      </w:r>
+    </w:p>
+    <w:p>
+      <w:pPr>
+        <w:jc w:val="center"/>
+      </w:pPr>
+      <w:r>
+        <w:rPr>
+          <w:noProof/>
+          <w:lang w:val="en-GB" w:eastAsia="en-GB"/>
+        </w:rPr>
+        <w:drawing>
+          <wp:inline distT="0" distB="0" distL="0" distR="0" wp14:anchorId="3CBA7A8E" wp14:editId="259A04C0">
+            <wp:extent cx="4961467" cy="2409616"/>
+            <wp:effectExtent l="0" t="0" r="0" b="0"/>
+            <wp:docPr id="514" name="Picture 514"/>
+            <wp:cNvGraphicFramePr>
+              <a:graphicFrameLocks xmlns:a="http://schemas.openxmlformats.org/drawingml/2006/main" noChangeAspect="1"/>
+            </wp:cNvGraphicFramePr>
+            <a:graphic xmlns:a="http://schemas.openxmlformats.org/drawingml/2006/main">
+              <a:graphicData uri="http://schemas.openxmlformats.org/drawingml/2006/picture">
+                <pic:pic xmlns:pic="http://schemas.openxmlformats.org/drawingml/2006/picture">
+                  <pic:nvPicPr>
+                    <pic:cNvPr id="1" name=""/>
+                    <pic:cNvPicPr/>
+                  </pic:nvPicPr>
+                  <pic:blipFill>
+                    <a:blip r:embed="rId40"/>
+                    <a:stretch>
+                      <a:fillRect/>
+                    </a:stretch>
+                  </pic:blipFill>
+                  <pic:spPr>
+                    <a:xfrm>
+                      <a:off x="0" y="0"/>
+                      <a:ext cx="4980514" cy="2418867"/>
+                    </a:xfrm>
+                    <a:prstGeom prst="rect">
+                      <a:avLst/>
+                    </a:prstGeom>
+                  </pic:spPr>
+                </pic:pic>
+              </a:graphicData>
+            </a:graphic>
+          </wp:inline>
+        </w:drawing>
+      </w:r>
+    </w:p>
+    <w:p>
+      <w:r>
+        <w:t>A függvény először a hőmérsékle</w:t>
+      </w:r>
+      <w:r>
+        <w:t>tet leképezi egy fordulatszámmá. Az arányszámok úgy lettek megválasztva, hogy a 20 °C-hoz 2500 RPM, 120 °C-hoz pedig 4500 RPM társuljon. Ezután a jelenlegi fordulatszám, és a kívánt fordulatszám, valamint egy tapasztalati úton meghatározott arányszám felhasználásával meghatározza, hogy a kitöltési tényezőt mennyivel kell változtatni.</w:t>
+      </w:r>
+    </w:p>
+    <w:p>
+      <w:pPr>
+        <w:rPr>
+          <w:rFonts w:eastAsiaTheme="minorEastAsia"/>
+        </w:rPr>
+      </w:pPr>
+      <m:oMathPara>
+        <m:oMath>
+          <m:r>
+            <w:rPr>
+              <w:rFonts w:ascii="Cambria Math" w:hAnsi="Cambria Math"/>
+            </w:rPr>
+            <m:t>∆DutyCycle=</m:t>
+          </m:r>
+          <m:d>
+            <m:dPr>
+              <m:ctrlPr>
+                <w:rPr>
+                  <w:rFonts w:ascii="Cambria Math" w:hAnsi="Cambria Math"/>
+                  <w:i/>
+                </w:rPr>
+              </m:ctrlPr>
+            </m:dPr>
+            <m:e>
+              <m:r>
+                <w:rPr>
+                  <w:rFonts w:ascii="Cambria Math" w:hAnsi="Cambria Math"/>
+                </w:rPr>
+                <m:t>CurrentRPM-TargetRPM</m:t>
+              </m:r>
+            </m:e>
+          </m:d>
+          <m:r>
+            <w:rPr>
+              <w:rFonts w:ascii="Cambria Math" w:hAnsi="Cambria Math"/>
+            </w:rPr>
+            <m:t>*FanConst</m:t>
+          </m:r>
+        </m:oMath>
+      </m:oMathPara>
+    </w:p>
+    <w:p>
+      <w:pPr>
+        <w:rPr>
+          <w:rFonts w:eastAsiaTheme="minorEastAsia"/>
+        </w:rPr>
+      </w:pPr>
+      <w:r>
+        <w:rPr>
+          <w:rFonts w:eastAsiaTheme="minorEastAsia"/>
+        </w:rPr>
+        <w:t xml:space="preserve">Ezek után ellenőrzi, hogy a kitöltési tényező változtatásával nem kapnánk-e negatív értéket, vagy a periódusnál hosszabb kitöltést, és szükség esetén ezeket </w:t>
+      </w:r>
+      <w:proofErr w:type="gramStart"/>
+      <w:r>
+        <w:rPr>
+          <w:rFonts w:eastAsiaTheme="minorEastAsia"/>
+        </w:rPr>
+        <w:t>korrigálja</w:t>
+      </w:r>
+      <w:proofErr w:type="gramEnd"/>
+      <w:r>
+        <w:rPr>
+          <w:rFonts w:eastAsiaTheme="minorEastAsia"/>
+        </w:rPr>
+        <w:t>, majd ezek után megváltoztatja a kitöltési tényezőt.</w:t>
+      </w:r>
+    </w:p>
+    <w:p>
+      <w:r>
+        <w:lastRenderedPageBreak/>
+        <w:t>A „</w:t>
+      </w:r>
+      <w:proofErr w:type="spellStart"/>
+      <w:r>
+        <w:t>FanConst</w:t>
+      </w:r>
+      <w:proofErr w:type="spellEnd"/>
+      <w:r>
+        <w:t xml:space="preserve">” tapasztalati úton lett meghatározva a szabályzási kör összetettsége miatt. A hűtőborda termikus tulajdonságai, a diszipáló alkatrészek helyzete, a rendszer késleltetései, a PWM-DC átalakító, a kitöltési tényező – kimeneti feszültség – fordulatszám átmenet egy olyan rendszer részei, melynek modellezésére nem találtam eszközöket, ezért élesztés során a </w:t>
+      </w:r>
+      <w:proofErr w:type="gramStart"/>
+      <w:r>
+        <w:t>konstans</w:t>
+      </w:r>
+      <w:proofErr w:type="gramEnd"/>
+      <w:r>
+        <w:t xml:space="preserve"> értékét változtatva vizsgáltam a rendszer viselkedését.</w:t>
+      </w:r>
+      <w:r>
+        <w:t xml:space="preserve"> A </w:t>
+      </w:r>
+      <w:proofErr w:type="gramStart"/>
+      <w:r>
+        <w:t>konstans</w:t>
+      </w:r>
+      <w:proofErr w:type="gramEnd"/>
+      <w:r>
+        <w:t xml:space="preserve"> értéke végül 0.01 lett, ezzel a szabályzás indításától számítva nagyjából </w:t>
+      </w:r>
+      <w:r>
+        <w:rPr>
+          <w:highlight w:val="yellow"/>
+        </w:rPr>
+        <w:t>5 másodperc</w:t>
+      </w:r>
+      <w:r>
+        <w:t xml:space="preserve"> után éri el a statikus állapotot.</w:t>
+      </w:r>
+      <w:bookmarkStart w:id="0" w:name="_GoBack"/>
+      <w:bookmarkEnd w:id="0"/>
+    </w:p>
     <w:p>
       <w:pPr>
         <w:pStyle w:val="Heading1"/>
@@ -19758,7 +20003,89 @@
     </w:p>
     <w:p>
       <w:r>
-        <w:t>A PC és műszer közötti kommunikáció három egymást követő UART csomagból épül fel. Az első 8 bites üzenet az utasítás azonosítója, a második két üzenet pedig az ehhez tartozó adatokat tartalmazza. Így például egy &lt;PÉLDA ÜZENET&gt; &lt;ÁBRA&gt;</w:t>
+        <w:t>A PC és műszer közötti kommunikáció három egymást követő UART csomagból épül fel. Az első 8 bites üzenet az utasítás azonosítója, a második két üzenet pedig az ehhe</w:t>
+      </w:r>
+      <w:r>
+        <w:t xml:space="preserve">z tartozó adatokat </w:t>
+      </w:r>
+      <w:r>
+        <w:t>tartalmazza.</w:t>
+      </w:r>
+    </w:p>
+    <w:p>
+      <w:pPr>
+        <w:jc w:val="center"/>
+      </w:pPr>
+      <w:r>
+        <w:pict>
+          <v:shapetype id="_x0000_t75" coordsize="21600,21600" o:spt="75" o:preferrelative="t" path="m@4@5l@4@11@9@11@9@5xe" filled="f" stroked="f">
+            <v:stroke joinstyle="miter"/>
+            <v:formulas>
+              <v:f eqn="if lineDrawn pixelLineWidth 0"/>
+              <v:f eqn="sum @0 1 0"/>
+              <v:f eqn="sum 0 0 @1"/>
+              <v:f eqn="prod @2 1 2"/>
+              <v:f eqn="prod @3 21600 pixelWidth"/>
+              <v:f eqn="prod @3 21600 pixelHeight"/>
+              <v:f eqn="sum @0 0 1"/>
+              <v:f eqn="prod @6 1 2"/>
+              <v:f eqn="prod @7 21600 pixelWidth"/>
+              <v:f eqn="sum @8 21600 0"/>
+              <v:f eqn="prod @7 21600 pixelHeight"/>
+              <v:f eqn="sum @10 21600 0"/>
+            </v:formulas>
+            <v:path o:extrusionok="f" gradientshapeok="t" o:connecttype="rect"/>
+            <o:lock v:ext="edit" aspectratio="t"/>
+          </v:shapetype>
+          <v:shape id="_x0000_i1030" type="#_x0000_t75" style="width:420pt;height:62.65pt">
+            <v:imagedata r:id="rId41" o:title="ComProt" croptop="13258f"/>
+          </v:shape>
+        </w:pict>
+      </w:r>
+    </w:p>
+    <w:p>
+      <w:r>
+        <w:t>Példa</w:t>
+      </w:r>
+      <w:r>
+        <w:t xml:space="preserve">ként az </w:t>
+      </w:r>
+      <w:proofErr w:type="gramStart"/>
+      <w:r>
+        <w:t>aktív</w:t>
+      </w:r>
+      <w:proofErr w:type="gramEnd"/>
+      <w:r>
+        <w:t xml:space="preserve"> csatornákat a 0x04-es kóddal tudjuk állítani. Ekkor az első UART üzenet a 0x04, a második az </w:t>
+      </w:r>
+      <w:proofErr w:type="gramStart"/>
+      <w:r>
+        <w:t>aktív</w:t>
+      </w:r>
+      <w:proofErr w:type="gramEnd"/>
+      <w:r>
+        <w:t xml:space="preserve"> csatornák bináris kódja, vagyis például az LSB az 1-es csatorna be- és kikapcsolásáért felelős, az MSB a 8-as csatornáért. A harmadik UART üzenet „</w:t>
+      </w:r>
+      <w:proofErr w:type="spellStart"/>
+      <w:r>
+        <w:t>dont</w:t>
+      </w:r>
+      <w:proofErr w:type="spellEnd"/>
+      <w:r>
+        <w:t xml:space="preserve"> </w:t>
+      </w:r>
+      <w:proofErr w:type="spellStart"/>
+      <w:r>
+        <w:t>care</w:t>
+      </w:r>
+      <w:proofErr w:type="spellEnd"/>
+      <w:r>
+        <w:t>”.</w:t>
+      </w:r>
+    </w:p>
+    <w:p>
+      <w:r>
+        <w:t>A harmadik üzenet, vagyis a „DATA 2” elsősorban a csatornák áramának beállításakor, és kalibráció során van kihasználva.</w:t>
       </w:r>
     </w:p>
     <w:p>
@@ -19880,7 +20207,7 @@
                     <pic:cNvPicPr/>
                   </pic:nvPicPr>
                   <pic:blipFill rotWithShape="1">
-                    <a:blip r:embed="rId40"/>
+                    <a:blip r:embed="rId42"/>
                     <a:srcRect l="10491" r="5862" b="12813"/>
                     <a:stretch/>
                   </pic:blipFill>
@@ -20096,9 +20423,19 @@
       </w:r>
     </w:p>
     <w:p/>
-    <w:p/>
-    <w:p/>
-    <w:p/>
+    <w:p>
+      <w:pPr>
+        <w:pStyle w:val="Heading1"/>
+      </w:pPr>
+      <w:r>
+        <w:t>Digitális jelalakok vizsgálata</w:t>
+      </w:r>
+    </w:p>
+    <w:p>
+      <w:r>
+        <w:t>DUMMTEXT</w:t>
+      </w:r>
+    </w:p>
     <w:p/>
     <w:sectPr>
       <w:pgSz w:w="11906" w:h="16838"/>
@@ -21024,7 +21361,6 @@
   <w:style w:type="character" w:default="1" w:styleId="DefaultParagraphFont">
     <w:name w:val="Default Paragraph Font"/>
     <w:uiPriority w:val="1"/>
-    <w:semiHidden/>
     <w:unhideWhenUsed/>
   </w:style>
   <w:style w:type="table" w:default="1" w:styleId="TableNormal">
@@ -21096,6 +21432,16 @@
       <w:sz w:val="26"/>
       <w:szCs w:val="26"/>
       <w:lang w:val="hu-HU"/>
+    </w:rPr>
+  </w:style>
+  <w:style w:type="character" w:styleId="PlaceholderText">
+    <w:name w:val="Placeholder Text"/>
+    <w:basedOn w:val="DefaultParagraphFont"/>
+    <w:uiPriority w:val="99"/>
+    <w:semiHidden/>
+    <w:rsid w:val="00B45961"/>
+    <w:rPr>
+      <w:color w:val="808080"/>
     </w:rPr>
   </w:style>
 </w:styles>
@@ -21367,7 +21713,7 @@
 </file>
 
 <file path=customXml/itemProps1.xml><?xml version="1.0" encoding="utf-8"?>
-<ds:datastoreItem xmlns:ds="http://schemas.openxmlformats.org/officeDocument/2006/customXml" ds:itemID="{54BF33D9-75E5-4628-B2B1-0FE9CF5B5719}">
+<ds:datastoreItem xmlns:ds="http://schemas.openxmlformats.org/officeDocument/2006/customXml" ds:itemID="{36B15AD8-BF12-4682-BADD-4C35FF855FF7}">
   <ds:schemaRefs>
     <ds:schemaRef ds:uri="http://schemas.openxmlformats.org/officeDocument/2006/bibliography"/>
   </ds:schemaRefs>

</xml_diff>

<commit_message>
End of day from home 11.21.
</commit_message>
<xml_diff>
--- a/Temp.docx
+++ b/Temp.docx
@@ -4,7 +4,7 @@
   <w:body>
     <w:p>
       <w:pPr>
-        <w:pStyle w:val="Cmsor1"/>
+        <w:pStyle w:val="Heading1"/>
       </w:pPr>
       <w:r>
         <w:t xml:space="preserve">Fejlesztői </w:t>
@@ -84,7 +84,7 @@
     </w:p>
     <w:p>
       <w:pPr>
-        <w:pStyle w:val="Cmsor1"/>
+        <w:pStyle w:val="Heading1"/>
       </w:pPr>
       <w:r>
         <w:t xml:space="preserve">Szimulációs környezet – </w:t>
@@ -135,7 +135,7 @@
     </w:p>
     <w:p>
       <w:pPr>
-        <w:pStyle w:val="Cmsor1"/>
+        <w:pStyle w:val="Heading1"/>
       </w:pPr>
       <w:r>
         <w:t xml:space="preserve">Fejlesztői környezet – </w:t>
@@ -167,7 +167,7 @@
     </w:p>
     <w:p>
       <w:pPr>
-        <w:pStyle w:val="Cmsor1"/>
+        <w:pStyle w:val="Heading1"/>
       </w:pPr>
       <w:r>
         <w:t>Fejlesztői környezet – STM32CubeMX</w:t>
@@ -196,7 +196,7 @@
     </w:p>
     <w:p>
       <w:pPr>
-        <w:pStyle w:val="Cmsor1"/>
+        <w:pStyle w:val="Heading1"/>
       </w:pPr>
       <w:r>
         <w:t>Fejlesztői környezet – SW4STM32</w:t>
@@ -228,7 +228,7 @@
     </w:p>
     <w:p>
       <w:pPr>
-        <w:pStyle w:val="Cmsor1"/>
+        <w:pStyle w:val="Heading1"/>
       </w:pPr>
       <w:r>
         <w:t xml:space="preserve">Fejlesztői környezet – </w:t>
@@ -251,7 +251,7 @@
     </w:p>
     <w:p>
       <w:pPr>
-        <w:pStyle w:val="Cmsor1"/>
+        <w:pStyle w:val="Heading1"/>
       </w:pPr>
       <w:r>
         <w:lastRenderedPageBreak/>
@@ -271,7 +271,13 @@
         <w:t>A műterhelések olyan műszerek, melyek</w:t>
       </w:r>
       <w:r>
-        <w:t xml:space="preserve"> segítségével áramkörrészeket helyettesítve feszültség- és áramforrások tulajdonságait vizsgálhatjuk.</w:t>
+        <w:t xml:space="preserve"> segítségével áramkörrészeket helyettesítve</w:t>
+      </w:r>
+      <w:r>
+        <w:t xml:space="preserve"> például</w:t>
+      </w:r>
+      <w:r>
+        <w:t xml:space="preserve"> feszültség- és áramforrások tulajdonságait vizsgálhatjuk.</w:t>
       </w:r>
       <w:r>
         <w:t xml:space="preserve"> </w:t>
@@ -293,7 +299,7 @@
     </w:p>
     <w:p>
       <w:pPr>
-        <w:pStyle w:val="Listaszerbekezds"/>
+        <w:pStyle w:val="ListParagraph"/>
         <w:numPr>
           <w:ilvl w:val="0"/>
           <w:numId w:val="2"/>
@@ -319,7 +325,7 @@
     </w:p>
     <w:p>
       <w:pPr>
-        <w:pStyle w:val="Listaszerbekezds"/>
+        <w:pStyle w:val="ListParagraph"/>
         <w:numPr>
           <w:ilvl w:val="1"/>
           <w:numId w:val="2"/>
@@ -331,7 +337,7 @@
     </w:p>
     <w:p>
       <w:pPr>
-        <w:pStyle w:val="Listaszerbekezds"/>
+        <w:pStyle w:val="ListParagraph"/>
         <w:numPr>
           <w:ilvl w:val="2"/>
           <w:numId w:val="2"/>
@@ -351,7 +357,7 @@
     </w:p>
     <w:p>
       <w:pPr>
-        <w:pStyle w:val="Listaszerbekezds"/>
+        <w:pStyle w:val="ListParagraph"/>
         <w:numPr>
           <w:ilvl w:val="2"/>
           <w:numId w:val="2"/>
@@ -363,7 +369,7 @@
     </w:p>
     <w:p>
       <w:pPr>
-        <w:pStyle w:val="Listaszerbekezds"/>
+        <w:pStyle w:val="ListParagraph"/>
         <w:numPr>
           <w:ilvl w:val="1"/>
           <w:numId w:val="2"/>
@@ -375,7 +381,7 @@
     </w:p>
     <w:p>
       <w:pPr>
-        <w:pStyle w:val="Listaszerbekezds"/>
+        <w:pStyle w:val="ListParagraph"/>
         <w:numPr>
           <w:ilvl w:val="2"/>
           <w:numId w:val="2"/>
@@ -387,7 +393,7 @@
     </w:p>
     <w:p>
       <w:pPr>
-        <w:pStyle w:val="Listaszerbekezds"/>
+        <w:pStyle w:val="ListParagraph"/>
         <w:numPr>
           <w:ilvl w:val="2"/>
           <w:numId w:val="2"/>
@@ -407,7 +413,7 @@
     </w:p>
     <w:p>
       <w:pPr>
-        <w:pStyle w:val="Listaszerbekezds"/>
+        <w:pStyle w:val="ListParagraph"/>
         <w:numPr>
           <w:ilvl w:val="0"/>
           <w:numId w:val="2"/>
@@ -427,7 +433,7 @@
     </w:p>
     <w:p>
       <w:pPr>
-        <w:pStyle w:val="Listaszerbekezds"/>
+        <w:pStyle w:val="ListParagraph"/>
         <w:numPr>
           <w:ilvl w:val="1"/>
           <w:numId w:val="2"/>
@@ -439,7 +445,7 @@
     </w:p>
     <w:p>
       <w:pPr>
-        <w:pStyle w:val="Listaszerbekezds"/>
+        <w:pStyle w:val="ListParagraph"/>
         <w:numPr>
           <w:ilvl w:val="2"/>
           <w:numId w:val="2"/>
@@ -451,7 +457,7 @@
     </w:p>
     <w:p>
       <w:pPr>
-        <w:pStyle w:val="Listaszerbekezds"/>
+        <w:pStyle w:val="ListParagraph"/>
         <w:numPr>
           <w:ilvl w:val="2"/>
           <w:numId w:val="2"/>
@@ -463,7 +469,7 @@
     </w:p>
     <w:p>
       <w:pPr>
-        <w:pStyle w:val="Listaszerbekezds"/>
+        <w:pStyle w:val="ListParagraph"/>
         <w:numPr>
           <w:ilvl w:val="1"/>
           <w:numId w:val="2"/>
@@ -475,7 +481,7 @@
     </w:p>
     <w:p>
       <w:pPr>
-        <w:pStyle w:val="Listaszerbekezds"/>
+        <w:pStyle w:val="ListParagraph"/>
         <w:numPr>
           <w:ilvl w:val="2"/>
           <w:numId w:val="2"/>
@@ -573,7 +579,7 @@
       <w:r>
         <w:rPr>
           <w:noProof/>
-          <w:lang w:val="en-US"/>
+          <w:lang w:val="en-GB" w:eastAsia="en-GB"/>
         </w:rPr>
         <w:drawing>
           <wp:inline distT="0" distB="0" distL="0" distR="0" wp14:anchorId="3B49C67E" wp14:editId="6CCCDA8F">
@@ -688,7 +694,7 @@
     </w:p>
     <w:p>
       <w:pPr>
-        <w:pStyle w:val="Listaszerbekezds"/>
+        <w:pStyle w:val="ListParagraph"/>
         <w:numPr>
           <w:ilvl w:val="0"/>
           <w:numId w:val="4"/>
@@ -710,7 +716,7 @@
     </w:p>
     <w:p>
       <w:pPr>
-        <w:pStyle w:val="Listaszerbekezds"/>
+        <w:pStyle w:val="ListParagraph"/>
         <w:numPr>
           <w:ilvl w:val="0"/>
           <w:numId w:val="4"/>
@@ -732,7 +738,7 @@
     </w:p>
     <w:p>
       <w:pPr>
-        <w:pStyle w:val="Listaszerbekezds"/>
+        <w:pStyle w:val="ListParagraph"/>
         <w:numPr>
           <w:ilvl w:val="0"/>
           <w:numId w:val="4"/>
@@ -763,7 +769,7 @@
     </w:p>
     <w:p>
       <w:pPr>
-        <w:pStyle w:val="Listaszerbekezds"/>
+        <w:pStyle w:val="ListParagraph"/>
         <w:numPr>
           <w:ilvl w:val="0"/>
           <w:numId w:val="4"/>
@@ -828,7 +834,7 @@
     </w:p>
     <w:p>
       <w:pPr>
-        <w:pStyle w:val="Cmsor1"/>
+        <w:pStyle w:val="Heading1"/>
       </w:pPr>
       <w:r>
         <w:lastRenderedPageBreak/>
@@ -848,7 +854,7 @@
     </w:p>
     <w:p>
       <w:pPr>
-        <w:pStyle w:val="Listaszerbekezds"/>
+        <w:pStyle w:val="ListParagraph"/>
         <w:numPr>
           <w:ilvl w:val="0"/>
           <w:numId w:val="1"/>
@@ -868,7 +874,7 @@
     </w:p>
     <w:p>
       <w:pPr>
-        <w:pStyle w:val="Listaszerbekezds"/>
+        <w:pStyle w:val="ListParagraph"/>
         <w:numPr>
           <w:ilvl w:val="0"/>
           <w:numId w:val="1"/>
@@ -880,7 +886,7 @@
     </w:p>
     <w:p>
       <w:pPr>
-        <w:pStyle w:val="Listaszerbekezds"/>
+        <w:pStyle w:val="ListParagraph"/>
         <w:numPr>
           <w:ilvl w:val="0"/>
           <w:numId w:val="1"/>
@@ -913,7 +919,7 @@
     </w:p>
     <w:p>
       <w:pPr>
-        <w:pStyle w:val="Listaszerbekezds"/>
+        <w:pStyle w:val="ListParagraph"/>
         <w:numPr>
           <w:ilvl w:val="0"/>
           <w:numId w:val="1"/>
@@ -938,7 +944,7 @@
     </w:p>
     <w:p>
       <w:pPr>
-        <w:pStyle w:val="Listaszerbekezds"/>
+        <w:pStyle w:val="ListParagraph"/>
         <w:numPr>
           <w:ilvl w:val="0"/>
           <w:numId w:val="1"/>
@@ -982,7 +988,7 @@
       <w:r>
         <w:rPr>
           <w:noProof/>
-          <w:lang w:val="en-US"/>
+          <w:lang w:val="en-GB" w:eastAsia="en-GB"/>
         </w:rPr>
         <w:lastRenderedPageBreak/>
         <w:drawing>
@@ -1040,7 +1046,7 @@
     </w:p>
     <w:p>
       <w:pPr>
-        <w:pStyle w:val="Cmsor1"/>
+        <w:pStyle w:val="Heading1"/>
       </w:pPr>
       <w:r>
         <w:lastRenderedPageBreak/>
@@ -1137,7 +1143,7 @@
     <w:p/>
     <w:p>
       <w:pPr>
-        <w:pStyle w:val="Cmsor1"/>
+        <w:pStyle w:val="Heading1"/>
         <w:rPr>
           <w:lang w:val="en-GB"/>
         </w:rPr>
@@ -1151,7 +1157,7 @@
     </w:p>
     <w:p>
       <w:pPr>
-        <w:pStyle w:val="Cmsor1"/>
+        <w:pStyle w:val="Heading1"/>
       </w:pPr>
       <w:r>
         <w:t>Bemeneti védelem</w:t>
@@ -1164,7 +1170,7 @@
       <w:r>
         <w:rPr>
           <w:noProof/>
-          <w:lang w:val="en-US"/>
+          <w:lang w:val="en-GB" w:eastAsia="en-GB"/>
         </w:rPr>
         <w:drawing>
           <wp:inline distT="0" distB="0" distL="0" distR="0" wp14:anchorId="2DB0BB99" wp14:editId="7019B512">
@@ -1352,7 +1358,7 @@
       <w:r>
         <w:rPr>
           <w:noProof/>
-          <w:lang w:val="en-US"/>
+          <w:lang w:val="en-GB" w:eastAsia="en-GB"/>
         </w:rPr>
         <w:lastRenderedPageBreak/>
         <w:drawing>
@@ -2109,7 +2115,7 @@
       <w:r>
         <w:rPr>
           <w:noProof/>
-          <w:lang w:val="en-US"/>
+          <w:lang w:val="en-GB" w:eastAsia="en-GB"/>
         </w:rPr>
         <w:drawing>
           <wp:inline distT="0" distB="0" distL="0" distR="0" wp14:anchorId="25098F09" wp14:editId="7F6D9D92">
@@ -2173,7 +2179,7 @@
       <w:r>
         <w:rPr>
           <w:noProof/>
-          <w:lang w:val="en-US"/>
+          <w:lang w:val="en-GB" w:eastAsia="en-GB"/>
         </w:rPr>
         <w:lastRenderedPageBreak/>
         <w:drawing>
@@ -2222,7 +2228,7 @@
       <w:r>
         <w:rPr>
           <w:noProof/>
-          <w:lang w:val="en-US"/>
+          <w:lang w:val="en-GB" w:eastAsia="en-GB"/>
         </w:rPr>
         <w:drawing>
           <wp:inline distT="0" distB="0" distL="0" distR="0" wp14:anchorId="363D4FA6" wp14:editId="692575FC">
@@ -2273,7 +2279,7 @@
       <w:r>
         <w:rPr>
           <w:noProof/>
-          <w:lang w:val="en-US"/>
+          <w:lang w:val="en-GB" w:eastAsia="en-GB"/>
         </w:rPr>
         <w:lastRenderedPageBreak/>
         <w:drawing>
@@ -2320,7 +2326,7 @@
     </w:p>
     <w:p>
       <w:pPr>
-        <w:pStyle w:val="Cmsor1"/>
+        <w:pStyle w:val="Heading1"/>
       </w:pPr>
       <w:r>
         <w:lastRenderedPageBreak/>
@@ -3860,7 +3866,7 @@
       <w:r>
         <w:rPr>
           <w:noProof/>
-          <w:lang w:val="en-US"/>
+          <w:lang w:val="en-GB" w:eastAsia="en-GB"/>
         </w:rPr>
         <w:drawing>
           <wp:inline distT="0" distB="0" distL="0" distR="0" wp14:anchorId="388C04B0" wp14:editId="6E9CB617">
@@ -4188,7 +4194,7 @@
     </w:p>
     <w:p>
       <w:pPr>
-        <w:pStyle w:val="Cmsor1"/>
+        <w:pStyle w:val="Heading1"/>
       </w:pPr>
       <w:r>
         <w:t>Mikrokontroller</w:t>
@@ -4197,7 +4203,7 @@
     <w:p/>
     <w:p>
       <w:pPr>
-        <w:pStyle w:val="Cmsor1"/>
+        <w:pStyle w:val="Heading1"/>
       </w:pPr>
       <w:r>
         <w:lastRenderedPageBreak/>
@@ -4211,7 +4217,7 @@
       <w:r>
         <w:rPr>
           <w:noProof/>
-          <w:lang w:val="en-US"/>
+          <w:lang w:val="en-GB" w:eastAsia="en-GB"/>
         </w:rPr>
         <w:drawing>
           <wp:inline distT="0" distB="0" distL="0" distR="0" wp14:anchorId="2ACB4121" wp14:editId="528E56D8">
@@ -9465,7 +9471,7 @@
     </w:p>
     <w:p>
       <w:pPr>
-        <w:pStyle w:val="Cmsor1"/>
+        <w:pStyle w:val="Heading1"/>
       </w:pPr>
       <w:r>
         <w:lastRenderedPageBreak/>
@@ -9606,7 +9612,7 @@
       <w:r>
         <w:rPr>
           <w:noProof/>
-          <w:lang w:val="en-US"/>
+          <w:lang w:val="en-GB" w:eastAsia="en-GB"/>
         </w:rPr>
         <w:drawing>
           <wp:inline distT="0" distB="0" distL="0" distR="0">
@@ -9714,7 +9720,7 @@
     </w:p>
     <w:p>
       <w:pPr>
-        <w:pStyle w:val="Listaszerbekezds"/>
+        <w:pStyle w:val="ListParagraph"/>
         <w:numPr>
           <w:ilvl w:val="0"/>
           <w:numId w:val="3"/>
@@ -9734,7 +9740,7 @@
     </w:p>
     <w:p>
       <w:pPr>
-        <w:pStyle w:val="Listaszerbekezds"/>
+        <w:pStyle w:val="ListParagraph"/>
         <w:numPr>
           <w:ilvl w:val="1"/>
           <w:numId w:val="3"/>
@@ -9755,7 +9761,7 @@
     </w:p>
     <w:p>
       <w:pPr>
-        <w:pStyle w:val="Listaszerbekezds"/>
+        <w:pStyle w:val="ListParagraph"/>
         <w:numPr>
           <w:ilvl w:val="0"/>
           <w:numId w:val="3"/>
@@ -9767,7 +9773,7 @@
     </w:p>
     <w:p>
       <w:pPr>
-        <w:pStyle w:val="Listaszerbekezds"/>
+        <w:pStyle w:val="ListParagraph"/>
         <w:numPr>
           <w:ilvl w:val="1"/>
           <w:numId w:val="3"/>
@@ -9787,7 +9793,7 @@
     </w:p>
     <w:p>
       <w:pPr>
-        <w:pStyle w:val="Listaszerbekezds"/>
+        <w:pStyle w:val="ListParagraph"/>
         <w:numPr>
           <w:ilvl w:val="0"/>
           <w:numId w:val="3"/>
@@ -9804,7 +9810,7 @@
     </w:p>
     <w:p>
       <w:pPr>
-        <w:pStyle w:val="Listaszerbekezds"/>
+        <w:pStyle w:val="ListParagraph"/>
         <w:numPr>
           <w:ilvl w:val="1"/>
           <w:numId w:val="3"/>
@@ -10278,7 +10284,7 @@
       <w:hyperlink r:id="rId17" w:history="1">
         <w:r>
           <w:rPr>
-            <w:rStyle w:val="Hiperhivatkozs"/>
+            <w:rStyle w:val="Hyperlink"/>
             <w:rFonts w:eastAsiaTheme="minorEastAsia"/>
           </w:rPr>
           <w:t>www.myheatsinks.com</w:t>
@@ -10397,7 +10403,7 @@
       <w:r>
         <w:rPr>
           <w:noProof/>
-          <w:lang w:val="en-US"/>
+          <w:lang w:val="en-GB" w:eastAsia="en-GB"/>
         </w:rPr>
         <w:drawing>
           <wp:inline distT="0" distB="0" distL="0" distR="0" wp14:anchorId="197644D5" wp14:editId="5D24BA0B">
@@ -10459,7 +10465,7 @@
       <w:r>
         <w:rPr>
           <w:noProof/>
-          <w:lang w:val="en-US"/>
+          <w:lang w:val="en-GB" w:eastAsia="en-GB"/>
         </w:rPr>
         <w:lastRenderedPageBreak/>
         <w:drawing>
@@ -10926,7 +10932,7 @@
       <w:r>
         <w:rPr>
           <w:noProof/>
-          <w:lang w:val="en-US"/>
+          <w:lang w:val="en-GB" w:eastAsia="en-GB"/>
         </w:rPr>
         <w:drawing>
           <wp:inline distT="0" distB="0" distL="0" distR="0" wp14:anchorId="77B03DE1" wp14:editId="5A4B2F4E">
@@ -11589,7 +11595,7 @@
     </w:p>
     <w:p>
       <w:pPr>
-        <w:pStyle w:val="Cmsor1"/>
+        <w:pStyle w:val="Heading1"/>
       </w:pPr>
       <w:proofErr w:type="gramStart"/>
       <w:r>
@@ -11629,7 +11635,7 @@
       <w:r>
         <w:rPr>
           <w:noProof/>
-          <w:lang w:val="en-US"/>
+          <w:lang w:val="en-GB" w:eastAsia="en-GB"/>
         </w:rPr>
         <w:drawing>
           <wp:inline distT="0" distB="0" distL="0" distR="0" wp14:anchorId="26753C2C" wp14:editId="7A923A4C">
@@ -11691,7 +11697,7 @@
       <w:r>
         <w:rPr>
           <w:noProof/>
-          <w:lang w:val="en-US"/>
+          <w:lang w:val="en-GB" w:eastAsia="en-GB"/>
         </w:rPr>
         <w:drawing>
           <wp:inline distT="0" distB="0" distL="0" distR="0" wp14:anchorId="56D37F67" wp14:editId="0ACB6DC2">
@@ -11739,7 +11745,7 @@
     </w:p>
     <w:p>
       <w:pPr>
-        <w:pStyle w:val="Cmsor1"/>
+        <w:pStyle w:val="Heading1"/>
       </w:pPr>
       <w:r>
         <w:t xml:space="preserve">ADC bemenete, </w:t>
@@ -11757,7 +11763,7 @@
       <w:r>
         <w:rPr>
           <w:noProof/>
-          <w:lang w:val="en-US"/>
+          <w:lang w:val="en-GB" w:eastAsia="en-GB"/>
         </w:rPr>
         <w:drawing>
           <wp:inline distT="0" distB="0" distL="0" distR="0">
@@ -11819,7 +11825,7 @@
       <w:r>
         <w:rPr>
           <w:noProof/>
-          <w:lang w:val="en-US"/>
+          <w:lang w:val="en-GB" w:eastAsia="en-GB"/>
         </w:rPr>
         <w:lastRenderedPageBreak/>
         <w:drawing>
@@ -12046,7 +12052,7 @@
       <w:r>
         <w:rPr>
           <w:noProof/>
-          <w:lang w:val="en-US"/>
+          <w:lang w:val="en-GB" w:eastAsia="en-GB"/>
         </w:rPr>
         <w:drawing>
           <wp:inline distT="0" distB="0" distL="0" distR="0" wp14:anchorId="0879D5E9" wp14:editId="450FF348">
@@ -12201,7 +12207,7 @@
       <w:r>
         <w:rPr>
           <w:noProof/>
-          <w:lang w:val="en-US"/>
+          <w:lang w:val="en-GB" w:eastAsia="en-GB"/>
         </w:rPr>
         <w:drawing>
           <wp:inline distT="0" distB="0" distL="0" distR="0" wp14:anchorId="0FF4EE5F" wp14:editId="4269647D">
@@ -12281,7 +12287,7 @@
       <w:r>
         <w:rPr>
           <w:noProof/>
-          <w:lang w:val="en-US"/>
+          <w:lang w:val="en-GB" w:eastAsia="en-GB"/>
         </w:rPr>
         <w:drawing>
           <wp:inline distT="0" distB="0" distL="0" distR="0" wp14:anchorId="6040EF2B" wp14:editId="362423B5">
@@ -12324,7 +12330,7 @@
       <w:r>
         <w:rPr>
           <w:noProof/>
-          <w:lang w:val="en-US"/>
+          <w:lang w:val="en-GB" w:eastAsia="en-GB"/>
         </w:rPr>
         <w:lastRenderedPageBreak/>
         <w:drawing>
@@ -12368,7 +12374,7 @@
       <w:r>
         <w:rPr>
           <w:noProof/>
-          <w:lang w:val="en-US"/>
+          <w:lang w:val="en-GB" w:eastAsia="en-GB"/>
         </w:rPr>
         <w:drawing>
           <wp:inline distT="0" distB="0" distL="0" distR="0" wp14:anchorId="26CDF21A" wp14:editId="45CD8ADD">
@@ -12454,7 +12460,7 @@
     </w:p>
     <w:p>
       <w:pPr>
-        <w:pStyle w:val="Cmsor1"/>
+        <w:pStyle w:val="Heading1"/>
       </w:pPr>
       <w:r>
         <w:lastRenderedPageBreak/>
@@ -12541,7 +12547,7 @@
       <w:hyperlink r:id="rId30" w:history="1">
         <w:r>
           <w:rPr>
-            <w:rStyle w:val="Hiperhivatkozs"/>
+            <w:rStyle w:val="Hyperlink"/>
             <w:highlight w:val="yellow"/>
           </w:rPr>
           <w:t>http://www.ti.com/lit/an/snla034b/snla034b.pdf</w:t>
@@ -12550,7 +12556,7 @@
     </w:p>
     <w:p>
       <w:pPr>
-        <w:pStyle w:val="Cmsor1"/>
+        <w:pStyle w:val="Heading1"/>
       </w:pPr>
       <w:r>
         <w:t>USB-UART kommunikáció, leválasztás</w:t>
@@ -12683,7 +12689,7 @@
       <w:r>
         <w:rPr>
           <w:noProof/>
-          <w:lang w:val="en-US"/>
+          <w:lang w:val="en-GB" w:eastAsia="en-GB"/>
         </w:rPr>
         <w:drawing>
           <wp:inline distT="0" distB="0" distL="0" distR="0" wp14:anchorId="1E614FB0" wp14:editId="6BA5E6D7">
@@ -12731,7 +12737,7 @@
     </w:p>
     <w:p>
       <w:pPr>
-        <w:pStyle w:val="Cmsor1"/>
+        <w:pStyle w:val="Heading1"/>
       </w:pPr>
       <w:r>
         <w:lastRenderedPageBreak/>
@@ -12745,7 +12751,7 @@
       <w:r>
         <w:rPr>
           <w:noProof/>
-          <w:lang w:val="en-US"/>
+          <w:lang w:val="en-GB" w:eastAsia="en-GB"/>
         </w:rPr>
         <w:drawing>
           <wp:inline distT="0" distB="0" distL="0" distR="0">
@@ -13030,7 +13036,7 @@
     <w:p/>
     <w:p>
       <w:pPr>
-        <w:pStyle w:val="Cmsor1"/>
+        <w:pStyle w:val="Heading1"/>
       </w:pPr>
       <w:r>
         <w:lastRenderedPageBreak/>
@@ -19791,7 +19797,7 @@
     </w:p>
     <w:p>
       <w:pPr>
-        <w:pStyle w:val="Cmsor1"/>
+        <w:pStyle w:val="Heading1"/>
       </w:pPr>
       <w:proofErr w:type="spellStart"/>
       <w:r>
@@ -19810,7 +19816,7 @@
       <w:r>
         <w:rPr>
           <w:noProof/>
-          <w:lang w:val="en-US"/>
+          <w:lang w:val="en-GB" w:eastAsia="en-GB"/>
         </w:rPr>
         <w:drawing>
           <wp:inline distT="0" distB="0" distL="0" distR="0" wp14:anchorId="29DB7F8F" wp14:editId="64B94B2B">
@@ -20045,7 +20051,7 @@
       <w:hyperlink r:id="rId34" w:history="1">
         <w:r>
           <w:rPr>
-            <w:rStyle w:val="Hiperhivatkozs"/>
+            <w:rStyle w:val="Hyperlink"/>
           </w:rPr>
           <w:t>http://www.ti.com/lit/an/snva183b/snva183b.pdf</w:t>
         </w:r>
@@ -20055,7 +20061,7 @@
       <w:hyperlink r:id="rId35" w:history="1">
         <w:r>
           <w:rPr>
-            <w:rStyle w:val="Hiperhivatkozs"/>
+            <w:rStyle w:val="Hyperlink"/>
           </w:rPr>
           <w:t>https://www.cirrus.com/cn/pubs/appNote/AN315REV1.pdf</w:t>
         </w:r>
@@ -20175,30 +20181,67 @@
       </w:r>
     </w:p>
     <w:p>
-      <w:bookmarkStart w:id="0" w:name="_GoBack"/>
-      <w:bookmarkEnd w:id="0"/>
-      <w:r>
-        <w:rPr>
-          <w:highlight w:val="yellow"/>
-        </w:rPr>
-        <w:t>A kapcsolóüzemű táphoz tartozó NYÁK rajzolat kialakításánál a Texas Instruments</w:t>
-      </w:r>
-      <w:r>
-        <w:t xml:space="preserve"> </w:t>
-      </w:r>
-    </w:p>
-    <w:p>
-      <w:pPr>
-        <w:pStyle w:val="Cmsor1"/>
-      </w:pPr>
-      <w:proofErr w:type="spellStart"/>
-      <w:r>
-        <w:lastRenderedPageBreak/>
-        <w:t>Layout</w:t>
-      </w:r>
-      <w:proofErr w:type="spellEnd"/>
-      <w:r>
-        <w:t xml:space="preserve"> – Analóg</w:t>
+      <w:r>
+        <w:t xml:space="preserve">A kapcsolóüzemű táphoz tartozó NYÁK rajzolat kialakításánál </w:t>
+      </w:r>
+      <w:r>
+        <w:t>az IC adatlapján lévő irányelvek betartására külön figyelmet fordítottam.</w:t>
+      </w:r>
+      <w:r>
+        <w:br/>
+        <w:t xml:space="preserve">Mivel a SOT-23-6-os </w:t>
+      </w:r>
+      <w:proofErr w:type="spellStart"/>
+      <w:r>
+        <w:t>tokozású</w:t>
+      </w:r>
+      <w:proofErr w:type="spellEnd"/>
+      <w:r>
+        <w:t xml:space="preserve"> IC elsődlegesen a kivezetésein keresztül képes leadni a veszteség miatt keletkező hőenergiát, ezért a digitális földhöz és +12V-os tápokat nagyobb rézfelületen keresztül csatlakoztattam az IC-hez, ezzel elősegítve a hűtést.</w:t>
+      </w:r>
+    </w:p>
+    <w:p>
+      <w:r>
+        <w:t xml:space="preserve">A nagyobb áramú részeket több </w:t>
+      </w:r>
+      <w:proofErr w:type="spellStart"/>
+      <w:r>
+        <w:t>via</w:t>
+      </w:r>
+      <w:proofErr w:type="spellEnd"/>
+      <w:r>
+        <w:t xml:space="preserve"> használatával vezettem át a rétegek között, ezzel csökkentve </w:t>
+      </w:r>
+      <w:proofErr w:type="gramStart"/>
+      <w:r>
+        <w:t>a</w:t>
+      </w:r>
+      <w:proofErr w:type="gramEnd"/>
+      <w:r>
+        <w:t xml:space="preserve"> ohmos veszteségeket, és a parazita induktivitást.</w:t>
+      </w:r>
+    </w:p>
+    <w:p>
+      <w:r>
+        <w:t>A kondenzátorokat a lehető legközelebb helyeztem el a bemenethez, illetve a kimeneti tekercshez.</w:t>
+      </w:r>
+    </w:p>
+    <w:p>
+      <w:r>
+        <w:t>A visszacsatoló ág földhöz történő csatlakoztatását a kimeneti kondenzátornál alakítottam ki.</w:t>
+      </w:r>
+    </w:p>
+    <w:p>
+      <w:r>
+        <w:t xml:space="preserve">A gyártó példa kialakítást is mutat, rámutatva az irányelvek </w:t>
+      </w:r>
+      <w:proofErr w:type="gramStart"/>
+      <w:r>
+        <w:t>realizálására</w:t>
+      </w:r>
+      <w:proofErr w:type="gramEnd"/>
+      <w:r>
+        <w:t>:</w:t>
       </w:r>
     </w:p>
     <w:p>
@@ -20208,7 +20251,127 @@
       <w:r>
         <w:rPr>
           <w:noProof/>
-          <w:lang w:val="en-US"/>
+          <w:lang w:val="en-GB" w:eastAsia="en-GB"/>
+        </w:rPr>
+        <w:lastRenderedPageBreak/>
+        <w:drawing>
+          <wp:inline distT="0" distB="0" distL="0" distR="0" wp14:anchorId="703932E1" wp14:editId="29797114">
+            <wp:extent cx="5422941" cy="3496733"/>
+            <wp:effectExtent l="0" t="0" r="6350" b="8890"/>
+            <wp:docPr id="13" name="Picture 13"/>
+            <wp:cNvGraphicFramePr>
+              <a:graphicFrameLocks xmlns:a="http://schemas.openxmlformats.org/drawingml/2006/main" noChangeAspect="1"/>
+            </wp:cNvGraphicFramePr>
+            <a:graphic xmlns:a="http://schemas.openxmlformats.org/drawingml/2006/main">
+              <a:graphicData uri="http://schemas.openxmlformats.org/drawingml/2006/picture">
+                <pic:pic xmlns:pic="http://schemas.openxmlformats.org/drawingml/2006/picture">
+                  <pic:nvPicPr>
+                    <pic:cNvPr id="1" name=""/>
+                    <pic:cNvPicPr/>
+                  </pic:nvPicPr>
+                  <pic:blipFill>
+                    <a:blip r:embed="rId36"/>
+                    <a:stretch>
+                      <a:fillRect/>
+                    </a:stretch>
+                  </pic:blipFill>
+                  <pic:spPr>
+                    <a:xfrm>
+                      <a:off x="0" y="0"/>
+                      <a:ext cx="5474985" cy="3530291"/>
+                    </a:xfrm>
+                    <a:prstGeom prst="rect">
+                      <a:avLst/>
+                    </a:prstGeom>
+                  </pic:spPr>
+                </pic:pic>
+              </a:graphicData>
+            </a:graphic>
+          </wp:inline>
+        </w:drawing>
+      </w:r>
+    </w:p>
+    <w:p>
+      <w:r>
+        <w:t xml:space="preserve">Az általam kialakított </w:t>
+      </w:r>
+      <w:r>
+        <w:t>rajzolat, ahol pirossal a PWM-DC átalakító van bekarikázva, amellyel a mikrokontroller képes változtatni a kimeneti feszültséget, valamint zölddel a visszacsatoló ág elemei:</w:t>
+      </w:r>
+    </w:p>
+    <w:p>
+      <w:r>
+        <w:rPr>
+          <w:noProof/>
+          <w:lang w:val="en-GB" w:eastAsia="en-GB"/>
+        </w:rPr>
+        <w:drawing>
+          <wp:inline distT="0" distB="0" distL="0" distR="0" wp14:anchorId="5CD6C2C2" wp14:editId="284B002A">
+            <wp:extent cx="5731510" cy="3715173"/>
+            <wp:effectExtent l="0" t="0" r="2540" b="0"/>
+            <wp:docPr id="519" name="Picture 519"/>
+            <wp:cNvGraphicFramePr>
+              <a:graphicFrameLocks xmlns:a="http://schemas.openxmlformats.org/drawingml/2006/main" noChangeAspect="1"/>
+            </wp:cNvGraphicFramePr>
+            <a:graphic xmlns:a="http://schemas.openxmlformats.org/drawingml/2006/main">
+              <a:graphicData uri="http://schemas.openxmlformats.org/drawingml/2006/picture">
+                <pic:pic xmlns:pic="http://schemas.openxmlformats.org/drawingml/2006/picture">
+                  <pic:nvPicPr>
+                    <pic:cNvPr id="1" name=""/>
+                    <pic:cNvPicPr/>
+                  </pic:nvPicPr>
+                  <pic:blipFill rotWithShape="1">
+                    <a:blip r:embed="rId37"/>
+                    <a:srcRect t="904"/>
+                    <a:stretch/>
+                  </pic:blipFill>
+                  <pic:spPr bwMode="auto">
+                    <a:xfrm>
+                      <a:off x="0" y="0"/>
+                      <a:ext cx="5731510" cy="3715173"/>
+                    </a:xfrm>
+                    <a:prstGeom prst="rect">
+                      <a:avLst/>
+                    </a:prstGeom>
+                    <a:ln>
+                      <a:noFill/>
+                    </a:ln>
+                    <a:extLst>
+                      <a:ext uri="{53640926-AAD7-44D8-BBD7-CCE9431645EC}">
+                        <a14:shadowObscured xmlns:a14="http://schemas.microsoft.com/office/drawing/2010/main"/>
+                      </a:ext>
+                    </a:extLst>
+                  </pic:spPr>
+                </pic:pic>
+              </a:graphicData>
+            </a:graphic>
+          </wp:inline>
+        </w:drawing>
+      </w:r>
+    </w:p>
+    <w:p/>
+    <w:p>
+      <w:pPr>
+        <w:pStyle w:val="Heading1"/>
+      </w:pPr>
+      <w:proofErr w:type="spellStart"/>
+      <w:r>
+        <w:lastRenderedPageBreak/>
+        <w:t>Layout</w:t>
+      </w:r>
+      <w:proofErr w:type="spellEnd"/>
+      <w:r>
+        <w:t xml:space="preserve"> – Analóg</w:t>
+      </w:r>
+    </w:p>
+    <w:p>
+      <w:pPr>
+        <w:jc w:val="center"/>
+      </w:pPr>
+      <w:r>
+        <w:rPr>
+          <w:noProof/>
+          <w:lang w:val="en-GB" w:eastAsia="en-GB"/>
         </w:rPr>
         <w:drawing>
           <wp:inline distT="0" distB="0" distL="0" distR="0" wp14:anchorId="33858FA2" wp14:editId="25E3F99E">
@@ -20228,7 +20391,7 @@
                     </pic:cNvPicPr>
                   </pic:nvPicPr>
                   <pic:blipFill>
-                    <a:blip r:embed="rId36">
+                    <a:blip r:embed="rId38">
                       <a:extLst>
                         <a:ext uri="{28A0092B-C50C-407E-A947-70E740481C1C}">
                           <a14:useLocalDpi xmlns:a14="http://schemas.microsoft.com/office/drawing/2010/main" val="0"/>
@@ -20694,7 +20857,7 @@
       <w:r>
         <w:rPr>
           <w:noProof/>
-          <w:lang w:val="en-US"/>
+          <w:lang w:val="en-GB" w:eastAsia="en-GB"/>
         </w:rPr>
         <w:drawing>
           <wp:inline distT="0" distB="0" distL="0" distR="0" wp14:anchorId="35EBEBFB" wp14:editId="36C8BDE6">
@@ -20712,7 +20875,7 @@
                     <pic:cNvPicPr/>
                   </pic:nvPicPr>
                   <pic:blipFill>
-                    <a:blip r:embed="rId37"/>
+                    <a:blip r:embed="rId39"/>
                     <a:stretch>
                       <a:fillRect/>
                     </a:stretch>
@@ -20745,199 +20908,13 @@
       <w:r>
         <w:rPr>
           <w:noProof/>
-          <w:lang w:val="en-US"/>
+          <w:lang w:val="en-GB" w:eastAsia="en-GB"/>
         </w:rPr>
         <w:drawing>
           <wp:inline distT="0" distB="0" distL="0" distR="0" wp14:anchorId="4E29DF7E" wp14:editId="376FD4CB">
             <wp:extent cx="2819400" cy="3276600"/>
             <wp:effectExtent l="0" t="0" r="0" b="0"/>
             <wp:docPr id="14" name="Picture 14"/>
-            <wp:cNvGraphicFramePr>
-              <a:graphicFrameLocks xmlns:a="http://schemas.openxmlformats.org/drawingml/2006/main" noChangeAspect="1"/>
-            </wp:cNvGraphicFramePr>
-            <a:graphic xmlns:a="http://schemas.openxmlformats.org/drawingml/2006/main">
-              <a:graphicData uri="http://schemas.openxmlformats.org/drawingml/2006/picture">
-                <pic:pic xmlns:pic="http://schemas.openxmlformats.org/drawingml/2006/picture">
-                  <pic:nvPicPr>
-                    <pic:cNvPr id="1" name=""/>
-                    <pic:cNvPicPr/>
-                  </pic:nvPicPr>
-                  <pic:blipFill>
-                    <a:blip r:embed="rId38"/>
-                    <a:stretch>
-                      <a:fillRect/>
-                    </a:stretch>
-                  </pic:blipFill>
-                  <pic:spPr>
-                    <a:xfrm>
-                      <a:off x="0" y="0"/>
-                      <a:ext cx="2819400" cy="3276600"/>
-                    </a:xfrm>
-                    <a:prstGeom prst="rect">
-                      <a:avLst/>
-                    </a:prstGeom>
-                  </pic:spPr>
-                </pic:pic>
-              </a:graphicData>
-            </a:graphic>
-          </wp:inline>
-        </w:drawing>
-      </w:r>
-    </w:p>
-    <w:p>
-      <w:r>
-        <w:t>Az ábrán látható, hogy egy 1206-os ellenállás két vége között fellépő 1.2°C-os hőmérséklet különbség 38</w:t>
-      </w:r>
-      <w:r>
-        <w:rPr>
-          <w:rFonts w:cstheme="minorHAnsi"/>
-        </w:rPr>
-        <w:t>µ</w:t>
-      </w:r>
-      <w:r>
-        <w:t>V-os hibát okozott, amely egy precíziós áramkörnél már nem elhanyagolható. Ennek elkerülésére a diszipáló tranzisztorok és sönt ellenállások, illetve a műveleti erősítős szinteltoló áramkör alatt földkitöltést alkalmaztam, illetve a visszacsatoló ágban található ellenállásokat becslés alapján egy izotermára próbáltam helyezni. Mivel több diszipáló elem is lesz a rendszerben, ennek a becslésnek a helyességét méréssel ellenőriztem:</w:t>
-      </w:r>
-    </w:p>
-    <w:p>
-      <w:r>
-        <w:lastRenderedPageBreak/>
-        <w:t>&lt;TODO&gt;</w:t>
-      </w:r>
-    </w:p>
-    <w:p>
-      <w:pPr>
-        <w:rPr>
-          <w:rStyle w:val="Hiperhivatkozs"/>
-        </w:rPr>
-      </w:pPr>
-      <w:r>
-        <w:rPr>
-          <w:highlight w:val="yellow"/>
-        </w:rPr>
-        <w:t xml:space="preserve">Forrás: </w:t>
-      </w:r>
-      <w:hyperlink r:id="rId39" w:history="1">
-        <w:r>
-          <w:rPr>
-            <w:rStyle w:val="Hiperhivatkozs"/>
-            <w:highlight w:val="yellow"/>
-          </w:rPr>
-          <w:t>http://www.cypress.com/file/57626/download</w:t>
-        </w:r>
-      </w:hyperlink>
-    </w:p>
-    <w:p/>
-    <w:p>
-      <w:r>
-        <w:t xml:space="preserve">A nagyáramú részek </w:t>
-      </w:r>
-      <w:r>
-        <w:t xml:space="preserve">vezetékszélességeit úgy választottam meg, hogy azok a lehető legkisebb feszültség esést eredményezzék, így a legtöbb vezetősáv, amely a kimeneteken megengedett maximális 2A-es terhelést </w:t>
-      </w:r>
-      <w:proofErr w:type="gramStart"/>
-      <w:r>
-        <w:t>kell</w:t>
-      </w:r>
-      <w:proofErr w:type="gramEnd"/>
-      <w:r>
-        <w:t xml:space="preserve"> hogy elbírja 60mil, néhány helyen 40mil egy-egy rövid szakaszon.</w:t>
-      </w:r>
-    </w:p>
-    <w:p/>
-    <w:p>
-      <w:r>
-        <w:t xml:space="preserve">A több csatorna kialakításánál törekedtem az azonos alkatrész és </w:t>
-      </w:r>
-      <w:proofErr w:type="spellStart"/>
-      <w:r>
-        <w:t>vezetékezés</w:t>
-      </w:r>
-      <w:proofErr w:type="spellEnd"/>
-      <w:r>
-        <w:t xml:space="preserve"> kialakítására, hogy a csatornák tulajdonságai a </w:t>
-      </w:r>
-      <w:r>
-        <w:t>lehető legjobban megegyezzenek. Ezek mellett a bemeneti védelmet közvetlenül a bemeneti csatlakozónál helyeztem el, a jelentősen diszipáló alkatrészeket pedig a NYÁK szélénél, ezzel biztosítva a lehető legkisebb hőhatást az áramkör többi részére.</w:t>
-      </w:r>
-    </w:p>
-    <w:p>
-      <w:pPr>
-        <w:pStyle w:val="Cmsor1"/>
-      </w:pPr>
-      <w:r>
-        <w:t>Alkatrészek megválasztása</w:t>
-      </w:r>
-    </w:p>
-    <w:p>
-      <w:pPr>
-        <w:pStyle w:val="Cmsor2"/>
-      </w:pPr>
-      <w:r>
-        <w:t>Sönt ellenállás</w:t>
-      </w:r>
-      <w:proofErr w:type="gramStart"/>
-      <w:r>
-        <w:t>????</w:t>
-      </w:r>
-      <w:r>
-        <w:t>:</w:t>
-      </w:r>
-      <w:proofErr w:type="gramEnd"/>
-    </w:p>
-    <w:p>
-      <w:proofErr w:type="gramStart"/>
-      <w:r>
-        <w:t>Speciális</w:t>
-      </w:r>
-      <w:proofErr w:type="gramEnd"/>
-      <w:r>
-        <w:t xml:space="preserve"> furatszerelt söntök lettek kiválasztva a kimeneti árammérés megvalósításához. Az angol elnevezés „Open Air </w:t>
-      </w:r>
-      <w:proofErr w:type="spellStart"/>
-      <w:r>
-        <w:t>Resistor</w:t>
-      </w:r>
-      <w:proofErr w:type="spellEnd"/>
-      <w:r>
-        <w:t>”, vagyis szabad levegős ellenállás. Ezek az ellenállások a NYÁK felszínétől egy rövid jól vezető szakasszal eltávolítják a diszipáló ellenállás szakaszt, így a NYÁK-</w:t>
-      </w:r>
-      <w:proofErr w:type="spellStart"/>
-      <w:r>
-        <w:t>ra</w:t>
-      </w:r>
-      <w:proofErr w:type="spellEnd"/>
-      <w:r>
-        <w:t xml:space="preserve"> és a környező alkatrészekre visszaható </w:t>
-      </w:r>
-      <w:proofErr w:type="gramStart"/>
-      <w:r>
-        <w:t>hőmérséklet emelkedés</w:t>
-      </w:r>
-      <w:proofErr w:type="gramEnd"/>
-      <w:r>
-        <w:t xml:space="preserve"> jelentősen csökken egy felületszerelt, vagy egy közönséges axiális furatszerelt ellenálláshoz képest. A </w:t>
-      </w:r>
-      <w:r>
-        <w:t xml:space="preserve">TT Electronics </w:t>
-      </w:r>
-      <w:r>
-        <w:t>gyártó adatlapján közölt hőkamera képen jól látható a sönt kialakításának hatása:</w:t>
-      </w:r>
-    </w:p>
-    <w:p>
-      <w:pPr>
-        <w:jc w:val="center"/>
-      </w:pPr>
-      <w:r>
-        <w:rPr>
-          <w:noProof/>
-          <w:lang w:val="en-US"/>
-        </w:rPr>
-        <w:drawing>
-          <wp:inline distT="0" distB="0" distL="0" distR="0" wp14:anchorId="536EFCAF" wp14:editId="63E0A9AD">
-            <wp:extent cx="2819400" cy="2764118"/>
-            <wp:effectExtent l="0" t="0" r="0" b="0"/>
-            <wp:docPr id="22" name="Picture 22"/>
             <wp:cNvGraphicFramePr>
               <a:graphicFrameLocks xmlns:a="http://schemas.openxmlformats.org/drawingml/2006/main" noChangeAspect="1"/>
             </wp:cNvGraphicFramePr>
@@ -20957,6 +20934,258 @@
                   <pic:spPr>
                     <a:xfrm>
                       <a:off x="0" y="0"/>
+                      <a:ext cx="2819400" cy="3276600"/>
+                    </a:xfrm>
+                    <a:prstGeom prst="rect">
+                      <a:avLst/>
+                    </a:prstGeom>
+                  </pic:spPr>
+                </pic:pic>
+              </a:graphicData>
+            </a:graphic>
+          </wp:inline>
+        </w:drawing>
+      </w:r>
+    </w:p>
+    <w:p>
+      <w:r>
+        <w:t>Az ábrán látható, hogy egy 1206-os ellenállás két vége között fellépő 1.2°C-os hőmérséklet különbség 38</w:t>
+      </w:r>
+      <w:r>
+        <w:rPr>
+          <w:rFonts w:cstheme="minorHAnsi"/>
+        </w:rPr>
+        <w:t>µ</w:t>
+      </w:r>
+      <w:r>
+        <w:t>V-os hibát okozott, amely egy precíziós áramkörnél már nem elhanyagolható. Ennek elkerülésére a diszipáló tranzisztorok és sönt ellenállások, illetve a műveleti erősítős szinteltoló áramkör alatt földkitöltést alkalmaztam, illetve a visszacsatoló ágban található ellenállásokat becslés alapján egy izotermára próbáltam helyezni. Mivel több diszipáló elem is lesz a rendszerben, ennek a becslésnek a helyességét méréssel ellenőriztem:</w:t>
+      </w:r>
+    </w:p>
+    <w:p>
+      <w:r>
+        <w:lastRenderedPageBreak/>
+        <w:t>&lt;TODO&gt;</w:t>
+      </w:r>
+    </w:p>
+    <w:p>
+      <w:pPr>
+        <w:rPr>
+          <w:rStyle w:val="Hyperlink"/>
+        </w:rPr>
+      </w:pPr>
+      <w:r>
+        <w:rPr>
+          <w:highlight w:val="yellow"/>
+        </w:rPr>
+        <w:t xml:space="preserve">Forrás: </w:t>
+      </w:r>
+      <w:hyperlink r:id="rId41" w:history="1">
+        <w:r>
+          <w:rPr>
+            <w:rStyle w:val="Hyperlink"/>
+            <w:highlight w:val="yellow"/>
+          </w:rPr>
+          <w:t>http://www.cypress.com/file/57626/download</w:t>
+        </w:r>
+      </w:hyperlink>
+    </w:p>
+    <w:p/>
+    <w:p>
+      <w:r>
+        <w:t xml:space="preserve">A nagyáramú részek </w:t>
+      </w:r>
+      <w:r>
+        <w:t xml:space="preserve">vezetékszélességeit úgy választottam meg, hogy azok a lehető legkisebb feszültség esést eredményezzék, így a legtöbb vezetősáv, amely a kimeneteken megengedett maximális 2A-es terhelést </w:t>
+      </w:r>
+      <w:proofErr w:type="gramStart"/>
+      <w:r>
+        <w:t>kell</w:t>
+      </w:r>
+      <w:proofErr w:type="gramEnd"/>
+      <w:r>
+        <w:t xml:space="preserve"> hogy elbírja 60mil, néhány helyen 40mil egy-egy rövid szakaszon.</w:t>
+      </w:r>
+    </w:p>
+    <w:p/>
+    <w:p>
+      <w:r>
+        <w:t xml:space="preserve">A több csatorna kialakításánál törekedtem az azonos alkatrész és </w:t>
+      </w:r>
+      <w:proofErr w:type="spellStart"/>
+      <w:r>
+        <w:t>vezetékezés</w:t>
+      </w:r>
+      <w:proofErr w:type="spellEnd"/>
+      <w:r>
+        <w:t xml:space="preserve"> kialakítására, hogy a csatornák tulajdonságai a </w:t>
+      </w:r>
+      <w:r>
+        <w:t>lehető legjobban megegyezzenek. Ezek mellett a bemeneti védelmet közvetlenül a bemeneti csatlakozónál helyeztem el, a jelentősen diszipáló alkatrészeket pedig a NYÁK szélénél, ezzel biztosítva a lehető legkisebb hőhatást az áramkör többi részére.</w:t>
+      </w:r>
+    </w:p>
+    <w:p>
+      <w:pPr>
+        <w:pStyle w:val="Heading1"/>
+      </w:pPr>
+      <w:r>
+        <w:t xml:space="preserve">NYÁK-ok </w:t>
+      </w:r>
+      <w:proofErr w:type="spellStart"/>
+      <w:r>
+        <w:t>gyártatása</w:t>
+      </w:r>
+      <w:proofErr w:type="spellEnd"/>
+    </w:p>
+    <w:p>
+      <w:r>
+        <w:t>A NYÁK-</w:t>
+      </w:r>
+      <w:proofErr w:type="spellStart"/>
+      <w:r>
+        <w:t>okat</w:t>
+      </w:r>
+      <w:proofErr w:type="spellEnd"/>
+      <w:r>
+        <w:t xml:space="preserve"> egy alacsony költségű </w:t>
+      </w:r>
+      <w:proofErr w:type="gramStart"/>
+      <w:r>
+        <w:t>prototípus gyártásra</w:t>
+      </w:r>
+      <w:proofErr w:type="gramEnd"/>
+      <w:r>
+        <w:t xml:space="preserve"> specializálódott kínai gyártónál készítettem e</w:t>
+      </w:r>
+      <w:r>
+        <w:t xml:space="preserve">l. Technológiai határaik megfelelőek voltak a tervezett NYÁK-okhoz, valamint költségmentesen letesztelték az összes általuk készített </w:t>
+      </w:r>
+      <w:proofErr w:type="gramStart"/>
+      <w:r>
+        <w:t>panelt</w:t>
+      </w:r>
+      <w:proofErr w:type="gramEnd"/>
+      <w:r>
+        <w:t xml:space="preserve"> </w:t>
+      </w:r>
+      <w:proofErr w:type="spellStart"/>
+      <w:r>
+        <w:t>rövidzárakat</w:t>
+      </w:r>
+      <w:proofErr w:type="spellEnd"/>
+      <w:r>
+        <w:t xml:space="preserve"> és szakadásokat keresve. </w:t>
+      </w:r>
+      <w:r>
+        <w:t>Hátrányuk a bizonytalan gyártási idő és a kommunikációs nehézségek. Az első NYÁK-</w:t>
+      </w:r>
+      <w:proofErr w:type="spellStart"/>
+      <w:r>
+        <w:t>ot</w:t>
+      </w:r>
+      <w:proofErr w:type="spellEnd"/>
+      <w:r>
+        <w:t xml:space="preserve"> rendeléstől számítva a 8. napon kaptam kézhez, a másodikat a 14. napon.</w:t>
+      </w:r>
+      <w:bookmarkStart w:id="0" w:name="_GoBack"/>
+      <w:bookmarkEnd w:id="0"/>
+    </w:p>
+    <w:p>
+      <w:pPr>
+        <w:pStyle w:val="Heading1"/>
+      </w:pPr>
+      <w:r>
+        <w:t>Alkatrészek megválasztása</w:t>
+      </w:r>
+    </w:p>
+    <w:p>
+      <w:pPr>
+        <w:pStyle w:val="Heading2"/>
+      </w:pPr>
+      <w:r>
+        <w:t>Sönt ellenállás</w:t>
+      </w:r>
+      <w:proofErr w:type="gramStart"/>
+      <w:r>
+        <w:t>????</w:t>
+      </w:r>
+      <w:r>
+        <w:t>:</w:t>
+      </w:r>
+      <w:proofErr w:type="gramEnd"/>
+    </w:p>
+    <w:p>
+      <w:proofErr w:type="gramStart"/>
+      <w:r>
+        <w:t>Speciális</w:t>
+      </w:r>
+      <w:proofErr w:type="gramEnd"/>
+      <w:r>
+        <w:t xml:space="preserve"> furatszerelt söntök lettek kiválasztva a kimeneti árammérés megvalósításához. Az angol elnevezés „Open Air </w:t>
+      </w:r>
+      <w:proofErr w:type="spellStart"/>
+      <w:r>
+        <w:t>Resistor</w:t>
+      </w:r>
+      <w:proofErr w:type="spellEnd"/>
+      <w:r>
+        <w:t>”, vagyis szabad levegős ellenállás. Ezek az ellenállások a NYÁK felszínétől egy rövid jól vezető szakasszal eltávolítják a diszipáló ellenállás szakaszt, így a NYÁK-</w:t>
+      </w:r>
+      <w:proofErr w:type="spellStart"/>
+      <w:r>
+        <w:t>ra</w:t>
+      </w:r>
+      <w:proofErr w:type="spellEnd"/>
+      <w:r>
+        <w:t xml:space="preserve"> és a környező alkatrészekre visszaható </w:t>
+      </w:r>
+      <w:proofErr w:type="gramStart"/>
+      <w:r>
+        <w:t>hőmérséklet emelkedés</w:t>
+      </w:r>
+      <w:proofErr w:type="gramEnd"/>
+      <w:r>
+        <w:t xml:space="preserve"> jelentősen csökken egy felületszerelt, vagy egy közönséges axiális furatszerelt ellenálláshoz képest. A </w:t>
+      </w:r>
+      <w:r>
+        <w:t xml:space="preserve">TT Electronics </w:t>
+      </w:r>
+      <w:r>
+        <w:t>gyártó adatlapján közölt hőkamera képen jól látható a sönt kialakításának hatása:</w:t>
+      </w:r>
+    </w:p>
+    <w:p>
+      <w:pPr>
+        <w:jc w:val="center"/>
+      </w:pPr>
+      <w:r>
+        <w:rPr>
+          <w:noProof/>
+          <w:lang w:val="en-GB" w:eastAsia="en-GB"/>
+        </w:rPr>
+        <w:drawing>
+          <wp:inline distT="0" distB="0" distL="0" distR="0" wp14:anchorId="536EFCAF" wp14:editId="63E0A9AD">
+            <wp:extent cx="2819400" cy="2764118"/>
+            <wp:effectExtent l="0" t="0" r="0" b="0"/>
+            <wp:docPr id="22" name="Picture 22"/>
+            <wp:cNvGraphicFramePr>
+              <a:graphicFrameLocks xmlns:a="http://schemas.openxmlformats.org/drawingml/2006/main" noChangeAspect="1"/>
+            </wp:cNvGraphicFramePr>
+            <a:graphic xmlns:a="http://schemas.openxmlformats.org/drawingml/2006/main">
+              <a:graphicData uri="http://schemas.openxmlformats.org/drawingml/2006/picture">
+                <pic:pic xmlns:pic="http://schemas.openxmlformats.org/drawingml/2006/picture">
+                  <pic:nvPicPr>
+                    <pic:cNvPr id="1" name=""/>
+                    <pic:cNvPicPr/>
+                  </pic:nvPicPr>
+                  <pic:blipFill>
+                    <a:blip r:embed="rId42"/>
+                    <a:stretch>
+                      <a:fillRect/>
+                    </a:stretch>
+                  </pic:blipFill>
+                  <pic:spPr>
+                    <a:xfrm>
+                      <a:off x="0" y="0"/>
                       <a:ext cx="2825541" cy="2770139"/>
                     </a:xfrm>
                     <a:prstGeom prst="rect">
@@ -20972,6 +21201,7 @@
     </w:p>
     <w:p>
       <w:r>
+        <w:lastRenderedPageBreak/>
         <w:t xml:space="preserve">A sönt forrasztási pontjának hőmérséklete 22°C-os környezeti hőmérsékletben, álló levegőn, 1W-ot </w:t>
       </w:r>
       <w:proofErr w:type="spellStart"/>
@@ -20985,10 +21215,9 @@
     </w:p>
     <w:p>
       <w:pPr>
-        <w:pStyle w:val="Cmsor2"/>
+        <w:pStyle w:val="Heading2"/>
       </w:pPr>
       <w:r>
-        <w:lastRenderedPageBreak/>
         <w:t>Relék:</w:t>
       </w:r>
     </w:p>
@@ -21050,7 +21279,7 @@
     </w:p>
     <w:p>
       <w:pPr>
-        <w:pStyle w:val="Cmsor2"/>
+        <w:pStyle w:val="Heading2"/>
       </w:pPr>
       <w:r>
         <w:t>Műveletierősítők</w:t>
@@ -21088,7 +21317,7 @@
     </w:p>
     <w:p>
       <w:pPr>
-        <w:pStyle w:val="Cmsor2"/>
+        <w:pStyle w:val="Heading2"/>
       </w:pPr>
       <w:r>
         <w:t>Diszipáló FET-</w:t>
@@ -21195,7 +21424,7 @@
     </w:p>
     <w:p>
       <w:pPr>
-        <w:pStyle w:val="Cmsor1"/>
+        <w:pStyle w:val="Heading1"/>
       </w:pPr>
       <w:r>
         <w:t xml:space="preserve">Élesztés során felmerült </w:t>
@@ -21218,7 +21447,7 @@
       <w:r>
         <w:rPr>
           <w:noProof/>
-          <w:lang w:val="en-US"/>
+          <w:lang w:val="en-GB" w:eastAsia="en-GB"/>
         </w:rPr>
         <w:drawing>
           <wp:inline distT="0" distB="0" distL="0" distR="0" wp14:anchorId="3CDA4576" wp14:editId="1CA7A420">
@@ -21236,7 +21465,7 @@
                     <pic:cNvPicPr/>
                   </pic:nvPicPr>
                   <pic:blipFill>
-                    <a:blip r:embed="rId41"/>
+                    <a:blip r:embed="rId43"/>
                     <a:stretch>
                       <a:fillRect/>
                     </a:stretch>
@@ -21259,6 +21488,7 @@
     </w:p>
     <w:p>
       <w:r>
+        <w:lastRenderedPageBreak/>
         <w:t xml:space="preserve">Mivel a tápfeszültség 12V volt az IC bemeneténél, hővédelem pedig nem kapcsolhatott be indítás után közvetlenül, az IC lábait megvizsgálva kikapcsolt állapotban a forrasztásokban nem találtam hibát, így próbaként egy átkötő vezetéket forrasztottam az IC engedélyező bemenete és egy, a +3.3V-os táphoz csatlakozó pont közé. </w:t>
       </w:r>
     </w:p>
@@ -21269,9 +21499,8 @@
       <w:r>
         <w:rPr>
           <w:noProof/>
-          <w:lang w:val="en-US"/>
-        </w:rPr>
-        <w:lastRenderedPageBreak/>
+          <w:lang w:val="en-GB" w:eastAsia="en-GB"/>
+        </w:rPr>
         <w:drawing>
           <wp:inline distT="0" distB="0" distL="0" distR="0" wp14:anchorId="66501473" wp14:editId="292D5BCA">
             <wp:extent cx="3208693" cy="4094922"/>
@@ -21290,7 +21519,7 @@
                     </pic:cNvPicPr>
                   </pic:nvPicPr>
                   <pic:blipFill>
-                    <a:blip r:embed="rId42" cstate="print">
+                    <a:blip r:embed="rId44" cstate="print">
                       <a:extLst>
                         <a:ext uri="{28A0092B-C50C-407E-A947-70E740481C1C}">
                           <a14:useLocalDpi xmlns:a14="http://schemas.microsoft.com/office/drawing/2010/main" val="0"/>
@@ -21344,7 +21573,7 @@
     </w:p>
     <w:p>
       <w:pPr>
-        <w:pStyle w:val="Cmsor1"/>
+        <w:pStyle w:val="Heading1"/>
       </w:pPr>
       <w:proofErr w:type="spellStart"/>
       <w:r>
@@ -21517,17 +21746,14 @@
     </w:p>
     <w:p>
       <w:r>
+        <w:lastRenderedPageBreak/>
         <w:t>Az állapotgép mellett fut a fő ciklusban egy másodpercenként végrehajtódó feladat sorozat, mely DMA segítségével kiolvassa a hőmérsékletet a TC74-es szenzorból, a ventilátor fordulatszám adatokat TIM</w:t>
       </w:r>
       <w:r>
         <w:t xml:space="preserve">1, és TIM5 dedikált időzítőkből, illetve nullázza a számlálókat, és a kiolvasott értékek alapján </w:t>
       </w:r>
       <w:r>
-        <w:t xml:space="preserve">végrehajtja a ventilátorok szabályzását. Amennyiben a hőmérséklet egy bizonyos </w:t>
-      </w:r>
-      <w:r>
-        <w:lastRenderedPageBreak/>
-        <w:t>határértéknél magasabb, vagy a ventilátorok fordulatszáma alapján rendellenes működésre lehet következtetni, akkor a rendszer a kimeneteit biztonságos állapotba hozza, rögzíti a hiba okát az EEPROM-</w:t>
+        <w:t>végrehajtja a ventilátorok szabályzását. Amennyiben a hőmérséklet egy bizonyos határértéknél magasabb, vagy a ventilátorok fordulatszáma alapján rendellenes működésre lehet következtetni, akkor a rendszer a kimeneteit biztonságos állapotba hozza, rögzíti a hiba okát az EEPROM-</w:t>
       </w:r>
       <w:proofErr w:type="spellStart"/>
       <w:r>
@@ -21593,7 +21819,7 @@
       <w:r>
         <w:rPr>
           <w:noProof/>
-          <w:lang w:val="en-US"/>
+          <w:lang w:val="en-GB" w:eastAsia="en-GB"/>
         </w:rPr>
         <w:drawing>
           <wp:inline distT="0" distB="0" distL="0" distR="0" wp14:anchorId="64FA3F89" wp14:editId="3B20826D">
@@ -21611,7 +21837,7 @@
                     <pic:cNvPicPr/>
                   </pic:nvPicPr>
                   <pic:blipFill>
-                    <a:blip r:embed="rId43"/>
+                    <a:blip r:embed="rId45"/>
                     <a:stretch>
                       <a:fillRect/>
                     </a:stretch>
@@ -21645,7 +21871,7 @@
       <w:r>
         <w:rPr>
           <w:noProof/>
-          <w:lang w:val="en-US"/>
+          <w:lang w:val="en-GB" w:eastAsia="en-GB"/>
         </w:rPr>
         <w:drawing>
           <wp:inline distT="0" distB="0" distL="0" distR="0" wp14:anchorId="3CBA7A8E" wp14:editId="259A04C0">
@@ -21663,7 +21889,7 @@
                     <pic:cNvPicPr/>
                   </pic:nvPicPr>
                   <pic:blipFill>
-                    <a:blip r:embed="rId44"/>
+                    <a:blip r:embed="rId46"/>
                     <a:stretch>
                       <a:fillRect/>
                     </a:stretch>
@@ -21704,6 +21930,7 @@
             <w:rPr>
               <w:rFonts w:ascii="Cambria Math" w:hAnsi="Cambria Math"/>
             </w:rPr>
+            <w:lastRenderedPageBreak/>
             <m:t>∆DutyCycle=</m:t>
           </m:r>
           <m:d>
@@ -21743,7 +21970,6 @@
         <w:rPr>
           <w:rFonts w:eastAsiaTheme="minorEastAsia"/>
         </w:rPr>
-        <w:lastRenderedPageBreak/>
         <w:t xml:space="preserve">Ezek után ellenőrzi, hogy a kitöltési tényező változtatásával nem kapnánk-e negatív értéket, vagy a periódusnál hosszabb kitöltést, és szükség esetén ezeket </w:t>
       </w:r>
       <w:proofErr w:type="gramStart"/>
@@ -21805,7 +22031,7 @@
     <w:p/>
     <w:p>
       <w:pPr>
-        <w:pStyle w:val="Cmsor1"/>
+        <w:pStyle w:val="Heading1"/>
       </w:pPr>
       <w:r>
         <w:t>Kialakított kommunikációs protokoll</w:t>
@@ -21847,8 +22073,8 @@
             <v:path o:extrusionok="f" gradientshapeok="t" o:connecttype="rect"/>
             <o:lock v:ext="edit" aspectratio="t"/>
           </v:shapetype>
-          <v:shape id="_x0000_i1025" type="#_x0000_t75" style="width:419.85pt;height:62.65pt">
-            <v:imagedata r:id="rId45" o:title="ComProt" croptop="13258f"/>
+          <v:shape id="_x0000_i1025" type="#_x0000_t75" style="width:420pt;height:62.65pt">
+            <v:imagedata r:id="rId47" o:title="ComProt" croptop="13258f"/>
           </v:shape>
         </w:pict>
       </w:r>
@@ -21919,7 +22145,7 @@
     </w:p>
     <w:p>
       <w:pPr>
-        <w:pStyle w:val="Cmsor1"/>
+        <w:pStyle w:val="Heading1"/>
       </w:pPr>
       <w:r>
         <w:t>PC oldali szoftver</w:t>
@@ -21951,7 +22177,7 @@
       <w:r>
         <w:rPr>
           <w:noProof/>
-          <w:lang w:val="en-US"/>
+          <w:lang w:val="en-GB" w:eastAsia="en-GB"/>
         </w:rPr>
         <w:lastRenderedPageBreak/>
         <w:drawing>
@@ -21970,7 +22196,7 @@
                     <pic:cNvPicPr/>
                   </pic:nvPicPr>
                   <pic:blipFill>
-                    <a:blip r:embed="rId46"/>
+                    <a:blip r:embed="rId48"/>
                     <a:stretch>
                       <a:fillRect/>
                     </a:stretch>
@@ -22070,7 +22296,7 @@
       <w:r>
         <w:rPr>
           <w:noProof/>
-          <w:lang w:val="en-US"/>
+          <w:lang w:val="en-GB" w:eastAsia="en-GB"/>
         </w:rPr>
         <w:drawing>
           <wp:inline distT="0" distB="0" distL="0" distR="0" wp14:anchorId="491161EC" wp14:editId="3AE66969">
@@ -22088,7 +22314,7 @@
                     <pic:cNvPicPr/>
                   </pic:nvPicPr>
                   <pic:blipFill rotWithShape="1">
-                    <a:blip r:embed="rId47"/>
+                    <a:blip r:embed="rId49"/>
                     <a:srcRect l="10491" r="5862" b="12813"/>
                     <a:stretch/>
                   </pic:blipFill>
@@ -22247,7 +22473,7 @@
       <w:r>
         <w:rPr>
           <w:noProof/>
-          <w:lang w:val="en-US"/>
+          <w:lang w:val="en-GB" w:eastAsia="en-GB"/>
         </w:rPr>
         <w:drawing>
           <wp:inline distT="0" distB="0" distL="0" distR="0" wp14:anchorId="265DCCDF" wp14:editId="79CFC039">
@@ -22265,7 +22491,7 @@
                     <pic:cNvPicPr/>
                   </pic:nvPicPr>
                   <pic:blipFill rotWithShape="1">
-                    <a:blip r:embed="rId48"/>
+                    <a:blip r:embed="rId50"/>
                     <a:srcRect l="2226" b="10404"/>
                     <a:stretch/>
                   </pic:blipFill>
@@ -22374,7 +22600,7 @@
       <w:r>
         <w:rPr>
           <w:noProof/>
-          <w:lang w:val="en-US"/>
+          <w:lang w:val="en-GB" w:eastAsia="en-GB"/>
         </w:rPr>
         <w:drawing>
           <wp:inline distT="0" distB="0" distL="0" distR="0" wp14:anchorId="1E87CC30" wp14:editId="4B60B76C">
@@ -22392,7 +22618,7 @@
                     <pic:cNvPicPr/>
                   </pic:nvPicPr>
                   <pic:blipFill>
-                    <a:blip r:embed="rId49"/>
+                    <a:blip r:embed="rId51"/>
                     <a:stretch>
                       <a:fillRect/>
                     </a:stretch>
@@ -22551,7 +22777,7 @@
     </w:p>
     <w:p>
       <w:pPr>
-        <w:pStyle w:val="Cmsor1"/>
+        <w:pStyle w:val="Heading1"/>
         <w:rPr>
           <w:vertAlign w:val="superscript"/>
         </w:rPr>
@@ -22616,7 +22842,7 @@
     <w:p/>
     <w:p>
       <w:pPr>
-        <w:pStyle w:val="Cmsor1"/>
+        <w:pStyle w:val="Heading1"/>
       </w:pPr>
       <w:r>
         <w:t xml:space="preserve">Műszer paramétereinek </w:t>
@@ -22635,7 +22861,7 @@
     <w:p/>
     <w:p>
       <w:pPr>
-        <w:pStyle w:val="Cmsor1"/>
+        <w:pStyle w:val="Heading1"/>
       </w:pPr>
       <w:r>
         <w:t>Digitális jelalakok vizsgálata</w:t>
@@ -22648,7 +22874,7 @@
     </w:p>
     <w:p>
       <w:pPr>
-        <w:pStyle w:val="Cmsor1"/>
+        <w:pStyle w:val="Heading1"/>
       </w:pPr>
       <w:r>
         <w:t>Tápzaj vizsgálata</w:t>
@@ -23530,7 +23756,7 @@
     <w:lsdException w:name="List Table 7 Colorful Accent 6" w:uiPriority="52"/>
     <w:lsdException w:name="Mention" w:semiHidden="1" w:unhideWhenUsed="1"/>
   </w:latentStyles>
-  <w:style w:type="paragraph" w:default="1" w:styleId="Norml">
+  <w:style w:type="paragraph" w:default="1" w:styleId="Normal">
     <w:name w:val="Normal"/>
     <w:qFormat/>
     <w:rsid w:val="0006420B"/>
@@ -23538,11 +23764,11 @@
       <w:lang w:val="hu-HU"/>
     </w:rPr>
   </w:style>
-  <w:style w:type="paragraph" w:styleId="Cmsor1">
+  <w:style w:type="paragraph" w:styleId="Heading1">
     <w:name w:val="heading 1"/>
-    <w:basedOn w:val="Norml"/>
-    <w:next w:val="Norml"/>
-    <w:link w:val="Cmsor1Char"/>
+    <w:basedOn w:val="Normal"/>
+    <w:next w:val="Normal"/>
+    <w:link w:val="Heading1Char"/>
     <w:uiPriority w:val="9"/>
     <w:qFormat/>
     <w:rsid w:val="0006420B"/>
@@ -23559,11 +23785,11 @@
       <w:szCs w:val="32"/>
     </w:rPr>
   </w:style>
-  <w:style w:type="paragraph" w:styleId="Cmsor2">
+  <w:style w:type="paragraph" w:styleId="Heading2">
     <w:name w:val="heading 2"/>
-    <w:basedOn w:val="Norml"/>
-    <w:next w:val="Norml"/>
-    <w:link w:val="Cmsor2Char"/>
+    <w:basedOn w:val="Normal"/>
+    <w:next w:val="Normal"/>
+    <w:link w:val="Heading2Char"/>
     <w:uiPriority w:val="9"/>
     <w:unhideWhenUsed/>
     <w:qFormat/>
@@ -23581,13 +23807,13 @@
       <w:szCs w:val="26"/>
     </w:rPr>
   </w:style>
-  <w:style w:type="character" w:default="1" w:styleId="Bekezdsalapbettpusa">
+  <w:style w:type="character" w:default="1" w:styleId="DefaultParagraphFont">
     <w:name w:val="Default Paragraph Font"/>
     <w:uiPriority w:val="1"/>
     <w:semiHidden/>
     <w:unhideWhenUsed/>
   </w:style>
-  <w:style w:type="table" w:default="1" w:styleId="Normltblzat">
+  <w:style w:type="table" w:default="1" w:styleId="TableNormal">
     <w:name w:val="Normal Table"/>
     <w:uiPriority w:val="99"/>
     <w:semiHidden/>
@@ -23602,16 +23828,16 @@
       </w:tblCellMar>
     </w:tblPr>
   </w:style>
-  <w:style w:type="numbering" w:default="1" w:styleId="Nemlista">
+  <w:style w:type="numbering" w:default="1" w:styleId="NoList">
     <w:name w:val="No List"/>
     <w:uiPriority w:val="99"/>
     <w:semiHidden/>
     <w:unhideWhenUsed/>
   </w:style>
-  <w:style w:type="character" w:customStyle="1" w:styleId="Cmsor1Char">
-    <w:name w:val="Címsor 1 Char"/>
-    <w:basedOn w:val="Bekezdsalapbettpusa"/>
-    <w:link w:val="Cmsor1"/>
+  <w:style w:type="character" w:customStyle="1" w:styleId="Heading1Char">
+    <w:name w:val="Heading 1 Char"/>
+    <w:basedOn w:val="DefaultParagraphFont"/>
+    <w:link w:val="Heading1"/>
     <w:uiPriority w:val="9"/>
     <w:rsid w:val="0006420B"/>
     <w:rPr>
@@ -23622,9 +23848,9 @@
       <w:lang w:val="hu-HU"/>
     </w:rPr>
   </w:style>
-  <w:style w:type="paragraph" w:styleId="Listaszerbekezds">
+  <w:style w:type="paragraph" w:styleId="ListParagraph">
     <w:name w:val="List Paragraph"/>
-    <w:basedOn w:val="Norml"/>
+    <w:basedOn w:val="Normal"/>
     <w:uiPriority w:val="34"/>
     <w:qFormat/>
     <w:rsid w:val="0006420B"/>
@@ -23633,9 +23859,9 @@
       <w:contextualSpacing/>
     </w:pPr>
   </w:style>
-  <w:style w:type="character" w:styleId="Hiperhivatkozs">
+  <w:style w:type="character" w:styleId="Hyperlink">
     <w:name w:val="Hyperlink"/>
-    <w:basedOn w:val="Bekezdsalapbettpusa"/>
+    <w:basedOn w:val="DefaultParagraphFont"/>
     <w:uiPriority w:val="99"/>
     <w:unhideWhenUsed/>
     <w:rsid w:val="00476350"/>
@@ -23644,10 +23870,10 @@
       <w:u w:val="single"/>
     </w:rPr>
   </w:style>
-  <w:style w:type="character" w:customStyle="1" w:styleId="Cmsor2Char">
-    <w:name w:val="Címsor 2 Char"/>
-    <w:basedOn w:val="Bekezdsalapbettpusa"/>
-    <w:link w:val="Cmsor2"/>
+  <w:style w:type="character" w:customStyle="1" w:styleId="Heading2Char">
+    <w:name w:val="Heading 2 Char"/>
+    <w:basedOn w:val="DefaultParagraphFont"/>
+    <w:link w:val="Heading2"/>
     <w:uiPriority w:val="9"/>
     <w:rsid w:val="00476350"/>
     <w:rPr>
@@ -23658,9 +23884,9 @@
       <w:lang w:val="hu-HU"/>
     </w:rPr>
   </w:style>
-  <w:style w:type="character" w:styleId="Helyrzszveg">
+  <w:style w:type="character" w:styleId="PlaceholderText">
     <w:name w:val="Placeholder Text"/>
-    <w:basedOn w:val="Bekezdsalapbettpusa"/>
+    <w:basedOn w:val="DefaultParagraphFont"/>
     <w:uiPriority w:val="99"/>
     <w:semiHidden/>
     <w:rsid w:val="00B45961"/>
@@ -23937,7 +24163,7 @@
 </file>
 
 <file path=customXml/itemProps1.xml><?xml version="1.0" encoding="utf-8"?>
-<ds:datastoreItem xmlns:ds="http://schemas.openxmlformats.org/officeDocument/2006/customXml" ds:itemID="{17057E26-133A-4294-A890-F0B5A02CF5A8}">
+<ds:datastoreItem xmlns:ds="http://schemas.openxmlformats.org/officeDocument/2006/customXml" ds:itemID="{90A1E15A-60F7-4FB2-ACE6-FB8B69CE2825}">
   <ds:schemaRefs>
     <ds:schemaRef ds:uri="http://schemas.openxmlformats.org/officeDocument/2006/bibliography"/>
   </ds:schemaRefs>

</xml_diff>